<commit_message>
updated dissertaion doc with table relationship diagram
</commit_message>
<xml_diff>
--- a/resources/documents/Liam_Reid_Dissertation.docx
+++ b/resources/documents/Liam_Reid_Dissertation.docx
@@ -1,6 +1,6 @@
 
 <file path=word/document.xml><?xml version="1.0" encoding="utf-8"?>
-<w:document xmlns:wpc="http://schemas.microsoft.com/office/word/2010/wordprocessingCanvas" xmlns:cx="http://schemas.microsoft.com/office/drawing/2014/chartex" xmlns:cx1="http://schemas.microsoft.com/office/drawing/2015/9/8/chartex" xmlns:mc="http://schemas.openxmlformats.org/markup-compatibility/2006" xmlns:o="urn:schemas-microsoft-com:office:office" xmlns:r="http://schemas.openxmlformats.org/officeDocument/2006/relationships" xmlns:m="http://schemas.openxmlformats.org/officeDocument/2006/math" xmlns:v="urn:schemas-microsoft-com:vml" xmlns:wp14="http://schemas.microsoft.com/office/word/2010/wordprocessingDrawing" xmlns:wp="http://schemas.openxmlformats.org/drawingml/2006/wordprocessingDrawing" xmlns:w10="urn:schemas-microsoft-com:office:word" xmlns:w="http://schemas.openxmlformats.org/wordprocessingml/2006/main" xmlns:w14="http://schemas.microsoft.com/office/word/2010/wordml" xmlns:w15="http://schemas.microsoft.com/office/word/2012/wordml" xmlns:w16se="http://schemas.microsoft.com/office/word/2015/wordml/symex" xmlns:wpg="http://schemas.microsoft.com/office/word/2010/wordprocessingGroup" xmlns:wpi="http://schemas.microsoft.com/office/word/2010/wordprocessingInk" xmlns:wne="http://schemas.microsoft.com/office/word/2006/wordml" xmlns:wps="http://schemas.microsoft.com/office/word/2010/wordprocessingShape" mc:Ignorable="w14 w15 w16se wp14">
+<w:document xmlns:wpc="http://schemas.microsoft.com/office/word/2010/wordprocessingCanvas" xmlns:cx="http://schemas.microsoft.com/office/drawing/2014/chartex" xmlns:cx1="http://schemas.microsoft.com/office/drawing/2015/9/8/chartex" xmlns:cx2="http://schemas.microsoft.com/office/drawing/2015/10/21/chartex" xmlns:cx3="http://schemas.microsoft.com/office/drawing/2016/5/9/chartex" xmlns:cx4="http://schemas.microsoft.com/office/drawing/2016/5/10/chartex" xmlns:cx5="http://schemas.microsoft.com/office/drawing/2016/5/11/chartex" xmlns:cx6="http://schemas.microsoft.com/office/drawing/2016/5/12/chartex" xmlns:cx7="http://schemas.microsoft.com/office/drawing/2016/5/13/chartex" xmlns:cx8="http://schemas.microsoft.com/office/drawing/2016/5/14/chartex" xmlns:mc="http://schemas.openxmlformats.org/markup-compatibility/2006" xmlns:aink="http://schemas.microsoft.com/office/drawing/2016/ink" xmlns:am3d="http://schemas.microsoft.com/office/drawing/2017/model3d" xmlns:o="urn:schemas-microsoft-com:office:office" xmlns:r="http://schemas.openxmlformats.org/officeDocument/2006/relationships" xmlns:m="http://schemas.openxmlformats.org/officeDocument/2006/math" xmlns:v="urn:schemas-microsoft-com:vml" xmlns:wp14="http://schemas.microsoft.com/office/word/2010/wordprocessingDrawing" xmlns:wp="http://schemas.openxmlformats.org/drawingml/2006/wordprocessingDrawing" xmlns:w10="urn:schemas-microsoft-com:office:word" xmlns:w="http://schemas.openxmlformats.org/wordprocessingml/2006/main" xmlns:w14="http://schemas.microsoft.com/office/word/2010/wordml" xmlns:w15="http://schemas.microsoft.com/office/word/2012/wordml" xmlns:w16cex="http://schemas.microsoft.com/office/word/2018/wordml/cex" xmlns:w16cid="http://schemas.microsoft.com/office/word/2016/wordml/cid" xmlns:w16="http://schemas.microsoft.com/office/word/2018/wordml" xmlns:w16sdtdh="http://schemas.microsoft.com/office/word/2020/wordml/sdtdatahash" xmlns:w16se="http://schemas.microsoft.com/office/word/2015/wordml/symex" xmlns:wpg="http://schemas.microsoft.com/office/word/2010/wordprocessingGroup" xmlns:wpi="http://schemas.microsoft.com/office/word/2010/wordprocessingInk" xmlns:wne="http://schemas.microsoft.com/office/word/2006/wordml" xmlns:wps="http://schemas.microsoft.com/office/word/2010/wordprocessingShape" mc:Ignorable="w14 w15 w16se w16cid w16 w16cex w16sdtdh wp14">
   <w:body>
     <w:p>
       <w:pPr>
@@ -2196,23 +2196,7 @@
           <w:i/>
           <w:iCs/>
         </w:rPr>
-        <w:t xml:space="preserve">About </w:t>
-      </w:r>
-      <w:proofErr w:type="spellStart"/>
-      <w:r>
-        <w:rPr>
-          <w:i/>
-          <w:iCs/>
-        </w:rPr>
-        <w:t>Mewar</w:t>
-      </w:r>
-      <w:proofErr w:type="spellEnd"/>
-      <w:r>
-        <w:rPr>
-          <w:i/>
-          <w:iCs/>
-        </w:rPr>
-        <w:t xml:space="preserve"> University</w:t>
+        <w:t>About Mewar University</w:t>
       </w:r>
       <w:r>
         <w:t xml:space="preserve"> (2012).</w:t>
@@ -2260,11 +2244,9 @@
         <w:tab/>
         <w:t xml:space="preserve">N.M. </w:t>
       </w:r>
-      <w:proofErr w:type="spellStart"/>
       <w:r>
         <w:t>Shousha</w:t>
       </w:r>
-      <w:proofErr w:type="spellEnd"/>
       <w:r>
         <w:t xml:space="preserve">. </w:t>
       </w:r>
@@ -2275,15 +2257,7 @@
         <w:t>L.R.</w:t>
       </w:r>
       <w:r>
-        <w:t xml:space="preserve"> </w:t>
-      </w:r>
-      <w:proofErr w:type="spellStart"/>
-      <w:r>
-        <w:t>Abdelgawad</w:t>
-      </w:r>
-      <w:proofErr w:type="spellEnd"/>
-      <w:r>
-        <w:t>.</w:t>
+        <w:t xml:space="preserve"> Abdelgawad.</w:t>
       </w:r>
       <w:r>
         <w:t xml:space="preserve"> (2021)</w:t>
@@ -2445,15 +2419,7 @@
       </w:r>
       <w:r>
         <w:tab/>
-        <w:t>AWS. (</w:t>
-      </w:r>
-      <w:proofErr w:type="spellStart"/>
-      <w:r>
-        <w:t>n.d.</w:t>
-      </w:r>
-      <w:proofErr w:type="spellEnd"/>
-      <w:r>
-        <w:t>)</w:t>
+        <w:t>AWS. (n.d.)</w:t>
       </w:r>
       <w:r>
         <w:t xml:space="preserve"> </w:t>
@@ -2495,15 +2461,7 @@
       </w:r>
       <w:r>
         <w:tab/>
-        <w:t xml:space="preserve">S. </w:t>
-      </w:r>
-      <w:proofErr w:type="spellStart"/>
-      <w:r>
-        <w:t>Soares</w:t>
-      </w:r>
-      <w:proofErr w:type="spellEnd"/>
-      <w:r>
-        <w:t xml:space="preserve">, F. Bonnet, J. Berg. (2021, Apr. 25) </w:t>
+        <w:t xml:space="preserve">S. Soares, F. Bonnet, J. Berg. (2021, Apr. 25) </w:t>
       </w:r>
       <w:r>
         <w:t>Working from home during the COVID-19 pandemic: Updating global estimates using household survey data</w:t>
@@ -2544,13 +2502,8 @@
       <w:r>
         <w:t xml:space="preserve">C. </w:t>
       </w:r>
-      <w:proofErr w:type="spellStart"/>
-      <w:r>
-        <w:t>Kelliher</w:t>
-      </w:r>
-      <w:proofErr w:type="spellEnd"/>
-      <w:r>
-        <w:t xml:space="preserve"> (2020), "</w:t>
+      <w:r>
+        <w:t>Kelliher (2020), "</w:t>
       </w:r>
       <w:r>
         <w:t>Enforced remote working and the work-life interface during lockdown</w:t>
@@ -2605,33 +2558,8 @@
           <w:i/>
           <w:iCs/>
         </w:rPr>
-        <w:t xml:space="preserve">JMIR </w:t>
-      </w:r>
-      <w:proofErr w:type="spellStart"/>
-      <w:r>
-        <w:rPr>
-          <w:i/>
-          <w:iCs/>
-        </w:rPr>
-        <w:t>mHealth</w:t>
-      </w:r>
-      <w:proofErr w:type="spellEnd"/>
-      <w:r>
-        <w:rPr>
-          <w:i/>
-          <w:iCs/>
-        </w:rPr>
-        <w:t xml:space="preserve"> and </w:t>
-      </w:r>
-      <w:proofErr w:type="spellStart"/>
-      <w:r>
-        <w:rPr>
-          <w:i/>
-          <w:iCs/>
-        </w:rPr>
-        <w:t>uHealth</w:t>
-      </w:r>
-      <w:proofErr w:type="spellEnd"/>
+        <w:t>JMIR mHealth and uHealth</w:t>
+      </w:r>
       <w:r>
         <w:t xml:space="preserve"> (2021).</w:t>
       </w:r>
@@ -2659,15 +2587,7 @@
       </w:r>
       <w:r>
         <w:tab/>
-        <w:t xml:space="preserve">T. </w:t>
-      </w:r>
-      <w:proofErr w:type="spellStart"/>
-      <w:r>
-        <w:t>Mangan</w:t>
-      </w:r>
-      <w:proofErr w:type="spellEnd"/>
-      <w:r>
-        <w:t xml:space="preserve"> (2020, Mar. 30) </w:t>
+        <w:t xml:space="preserve">T. Mangan (2020, Mar. 30) </w:t>
       </w:r>
       <w:r>
         <w:t>The Tech Supporting Remote Workers</w:t>
@@ -2840,15 +2760,7 @@
       </w:r>
       <w:r>
         <w:tab/>
-        <w:t xml:space="preserve">N. Arya., M </w:t>
-      </w:r>
-      <w:proofErr w:type="spellStart"/>
-      <w:r>
-        <w:t>Gidwani</w:t>
-      </w:r>
-      <w:proofErr w:type="spellEnd"/>
-      <w:r>
-        <w:t>., S.K. Gupta</w:t>
+        <w:t>N. Arya., M Gidwani., S.K. Gupta</w:t>
       </w:r>
       <w:r>
         <w:t>. (2013)</w:t>
@@ -3012,8 +2924,6 @@
       <w:r>
         <w:t xml:space="preserve"> is</w:t>
       </w:r>
-      <w:bookmarkStart w:id="0" w:name="_GoBack"/>
-      <w:bookmarkEnd w:id="0"/>
       <w:r>
         <w:t xml:space="preserve"> an ensemble of weak classifiers</w:t>
       </w:r>
@@ -4030,10 +3940,7 @@
         <w:t>,</w:t>
       </w:r>
       <w:r>
-        <w:t xml:space="preserve"> makes a classification based on </w:t>
-      </w:r>
-      <w:r>
-        <w:t>the classification made by the majority of detectors in the ensemble.</w:t>
+        <w:t xml:space="preserve"> makes a classification based on the classification made by the majority of detectors in the ensemble.</w:t>
       </w:r>
       <w:r>
         <w:t xml:space="preserve"> This method of voting runs quickly and experiments show it produces accurate results.</w:t>
@@ -4151,31 +4058,7 @@
       </w:r>
       <w:r>
         <w:tab/>
-        <w:t xml:space="preserve">H.P. </w:t>
-      </w:r>
-      <w:proofErr w:type="spellStart"/>
-      <w:r>
-        <w:t>Kriegel</w:t>
-      </w:r>
-      <w:proofErr w:type="spellEnd"/>
-      <w:r>
-        <w:t xml:space="preserve">., P </w:t>
-      </w:r>
-      <w:proofErr w:type="gramStart"/>
-      <w:r>
-        <w:t>Kroger.,</w:t>
-      </w:r>
-      <w:proofErr w:type="gramEnd"/>
-      <w:r>
-        <w:t xml:space="preserve"> A. </w:t>
-      </w:r>
-      <w:proofErr w:type="spellStart"/>
-      <w:r>
-        <w:t>Zimek</w:t>
-      </w:r>
-      <w:proofErr w:type="spellEnd"/>
-      <w:r>
-        <w:t xml:space="preserve">. (2010) “Outlier Detection Techniques” </w:t>
+        <w:t xml:space="preserve">H.P. Kriegel., P Kroger., A. Zimek. (2010) “Outlier Detection Techniques” </w:t>
       </w:r>
       <w:r>
         <w:rPr>
@@ -4202,13 +4085,8 @@
       <w:r>
         <w:t xml:space="preserve">[3] H. Zhang., S. Chen., J. Liu., Z. Zhou., T. Wu (2017, Nov. 8) </w:t>
       </w:r>
-      <w:proofErr w:type="gramStart"/>
-      <w:r>
-        <w:t>An</w:t>
-      </w:r>
-      <w:proofErr w:type="gramEnd"/>
-      <w:r>
-        <w:t xml:space="preserve"> incremental anomaly detection model for virtual machines</w:t>
+      <w:r>
+        <w:t>An incremental anomaly detection model for virtual machines</w:t>
       </w:r>
       <w:r>
         <w:t xml:space="preserve">. Available: </w:t>
@@ -4232,15 +4110,7 @@
       </w:r>
       <w:r>
         <w:tab/>
-        <w:t xml:space="preserve">V. </w:t>
-      </w:r>
-      <w:proofErr w:type="spellStart"/>
-      <w:r>
-        <w:t>Chandola</w:t>
-      </w:r>
-      <w:proofErr w:type="spellEnd"/>
-      <w:r>
-        <w:t xml:space="preserve">. A. Banerjee., V Kumar. (2009, Jul) </w:t>
+        <w:t xml:space="preserve">V. Chandola. A. Banerjee., V Kumar. (2009, Jul) </w:t>
       </w:r>
       <w:r>
         <w:t>Anomaly Detection: A Survey</w:t>
@@ -4300,78 +4170,13 @@
       </w:r>
       <w:r>
         <w:tab/>
-        <w:t xml:space="preserve">J. Gama., I. </w:t>
-      </w:r>
-      <w:proofErr w:type="spellStart"/>
-      <w:proofErr w:type="gramStart"/>
-      <w:r>
-        <w:t>Žliobaitė</w:t>
-      </w:r>
-      <w:proofErr w:type="spellEnd"/>
-      <w:r>
-        <w:t>.,</w:t>
-      </w:r>
-      <w:proofErr w:type="gramEnd"/>
-      <w:r>
-        <w:t xml:space="preserve"> A. </w:t>
-      </w:r>
-      <w:proofErr w:type="spellStart"/>
-      <w:r>
-        <w:t>Bifet</w:t>
-      </w:r>
-      <w:proofErr w:type="spellEnd"/>
-      <w:r>
-        <w:t xml:space="preserve">., M. </w:t>
-      </w:r>
-      <w:proofErr w:type="spellStart"/>
-      <w:r>
-        <w:t>Pechenizkiy</w:t>
-      </w:r>
-      <w:proofErr w:type="spellEnd"/>
-      <w:r>
-        <w:t xml:space="preserve">., and A. </w:t>
-      </w:r>
-      <w:proofErr w:type="spellStart"/>
-      <w:r>
-        <w:t>Bouchachia</w:t>
-      </w:r>
-      <w:proofErr w:type="spellEnd"/>
-      <w:r>
-        <w:t xml:space="preserve">. (2014) A survey on concept drift adaptation. </w:t>
+        <w:t xml:space="preserve">J. Gama., I. Žliobaitė., A. Bifet., M. Pechenizkiy., and A. Bouchachia. (2014) A survey on concept drift adaptation. </w:t>
       </w:r>
       <w:r>
         <w:rPr>
           <w:i/>
         </w:rPr>
-        <w:t xml:space="preserve">ACM </w:t>
-      </w:r>
-      <w:proofErr w:type="spellStart"/>
-      <w:r>
-        <w:rPr>
-          <w:i/>
-        </w:rPr>
-        <w:t>Comput</w:t>
-      </w:r>
-      <w:proofErr w:type="spellEnd"/>
-      <w:r>
-        <w:rPr>
-          <w:i/>
-        </w:rPr>
-        <w:t xml:space="preserve">. </w:t>
-      </w:r>
-      <w:proofErr w:type="spellStart"/>
-      <w:r>
-        <w:rPr>
-          <w:i/>
-        </w:rPr>
-        <w:t>Surv</w:t>
-      </w:r>
-      <w:proofErr w:type="spellEnd"/>
-      <w:r>
-        <w:rPr>
-          <w:i/>
-        </w:rPr>
-        <w:t>. 46, 4, Article 44 (April 2014), 37 pages</w:t>
+        <w:t>ACM Comput. Surv. 46, 4, Article 44 (April 2014), 37 pages</w:t>
       </w:r>
       <w:r>
         <w:t xml:space="preserve">. Available: </w:t>
@@ -4427,13 +4232,8 @@
         <w:t>M.</w:t>
       </w:r>
       <w:r>
-        <w:t xml:space="preserve"> </w:t>
-      </w:r>
-      <w:proofErr w:type="spellStart"/>
-      <w:r>
-        <w:t>Pontil</w:t>
-      </w:r>
-      <w:proofErr w:type="spellEnd"/>
+        <w:t xml:space="preserve"> Pontil</w:t>
+      </w:r>
       <w:r>
         <w:t>.</w:t>
       </w:r>
@@ -4515,15 +4315,7 @@
       </w:r>
       <w:r>
         <w:tab/>
-        <w:t xml:space="preserve">J. </w:t>
-      </w:r>
-      <w:proofErr w:type="spellStart"/>
-      <w:r>
-        <w:t>Delua</w:t>
-      </w:r>
-      <w:proofErr w:type="spellEnd"/>
-      <w:r>
-        <w:t xml:space="preserve">. (2021, Mar. 12) Supervised vs. Unsupervised Learning: What’s the Difference? </w:t>
+        <w:t xml:space="preserve">J. Delua. (2021, Mar. 12) Supervised vs. Unsupervised Learning: What’s the Difference? </w:t>
       </w:r>
       <w:r>
         <w:rPr>
@@ -4573,21 +4365,7 @@
         <w:rPr>
           <w:lang w:val="en-US"/>
         </w:rPr>
-        <w:t xml:space="preserve">Sasaki. (2007). </w:t>
-      </w:r>
-      <w:proofErr w:type="gramStart"/>
-      <w:r>
-        <w:rPr>
-          <w:lang w:val="en-US"/>
-        </w:rPr>
-        <w:t>The</w:t>
-      </w:r>
-      <w:proofErr w:type="gramEnd"/>
-      <w:r>
-        <w:rPr>
-          <w:lang w:val="en-US"/>
-        </w:rPr>
-        <w:t xml:space="preserve"> truth of the F-measure. Teach Tutor Mater.</w:t>
+        <w:t>Sasaki. (2007). The truth of the F-measure. Teach Tutor Mater.</w:t>
       </w:r>
       <w:r>
         <w:rPr>
@@ -4623,21 +4401,7 @@
           <w:lang w:val="en-US"/>
         </w:rPr>
         <w:tab/>
-        <w:t>T. Wood. (</w:t>
-      </w:r>
-      <w:proofErr w:type="spellStart"/>
-      <w:r>
-        <w:rPr>
-          <w:lang w:val="en-US"/>
-        </w:rPr>
-        <w:t>n.d.</w:t>
-      </w:r>
-      <w:proofErr w:type="spellEnd"/>
-      <w:r>
-        <w:rPr>
-          <w:lang w:val="en-US"/>
-        </w:rPr>
-        <w:t xml:space="preserve">) Machine Learning Glossary and Terms – F-Score [Online]. Available: </w:t>
+        <w:t xml:space="preserve">T. Wood. (n.d.) Machine Learning Glossary and Terms – F-Score [Online]. Available: </w:t>
       </w:r>
       <w:hyperlink r:id="rId40" w:history="1">
         <w:r>
@@ -7083,13 +6847,8 @@
         <w:t>.</w:t>
       </w:r>
       <w:r>
-        <w:t xml:space="preserve"> </w:t>
-      </w:r>
-      <w:proofErr w:type="spellStart"/>
-      <w:r>
-        <w:t>Eades</w:t>
-      </w:r>
-      <w:proofErr w:type="spellEnd"/>
+        <w:t xml:space="preserve"> Eades</w:t>
+      </w:r>
       <w:r>
         <w:t>.</w:t>
       </w:r>
@@ -7654,46 +7413,24 @@
           <w:color w:val="FF0000"/>
         </w:rPr>
       </w:pPr>
-      <w:proofErr w:type="spellStart"/>
       <w:r>
         <w:rPr>
           <w:color w:val="FF0000"/>
         </w:rPr>
-        <w:t>Subsub</w:t>
-      </w:r>
-      <w:proofErr w:type="spellEnd"/>
-      <w:r>
+        <w:t>Subsub heading</w:t>
+      </w:r>
+    </w:p>
+    <w:p>
+      <w:pPr>
         <w:rPr>
           <w:color w:val="FF0000"/>
         </w:rPr>
-        <w:t xml:space="preserve"> heading</w:t>
-      </w:r>
-    </w:p>
-    <w:p>
-      <w:pPr>
+      </w:pPr>
+      <w:r>
         <w:rPr>
           <w:color w:val="FF0000"/>
         </w:rPr>
-      </w:pPr>
-      <w:r>
-        <w:rPr>
-          <w:color w:val="FF0000"/>
-        </w:rPr>
-        <w:t xml:space="preserve">For a sub </w:t>
-      </w:r>
-      <w:proofErr w:type="spellStart"/>
-      <w:r>
-        <w:rPr>
-          <w:color w:val="FF0000"/>
-        </w:rPr>
-        <w:t>sub</w:t>
-      </w:r>
-      <w:proofErr w:type="spellEnd"/>
-      <w:r>
-        <w:rPr>
-          <w:color w:val="FF0000"/>
-        </w:rPr>
-        <w:t xml:space="preserve"> heading just make it bold without numbering</w:t>
+        <w:t>For a sub sub heading just make it bold without numbering</w:t>
       </w:r>
       <w:r>
         <w:rPr>
@@ -9701,23 +9438,7 @@
           <w:rFonts w:eastAsiaTheme="minorEastAsia"/>
           <w:szCs w:val="24"/>
         </w:rPr>
-        <w:t xml:space="preserve">Where ‘n’ is number of outliers in the ensemble </w:t>
-      </w:r>
-      <w:proofErr w:type="gramStart"/>
-      <w:r>
-        <w:rPr>
-          <w:rFonts w:eastAsiaTheme="minorEastAsia"/>
-          <w:szCs w:val="24"/>
-        </w:rPr>
-        <w:t>and ‘t’</w:t>
-      </w:r>
-      <w:proofErr w:type="gramEnd"/>
-      <w:r>
-        <w:rPr>
-          <w:rFonts w:eastAsiaTheme="minorEastAsia"/>
-          <w:szCs w:val="24"/>
-        </w:rPr>
-        <w:t xml:space="preserve"> is the predefined number of detectors that must classify as an outlier.</w:t>
+        <w:t>Where ‘n’ is number of outliers in the ensemble and ‘t’ is the predefined number of detectors that must classify as an outlier.</w:t>
       </w:r>
     </w:p>
     <w:p>
@@ -10634,29 +10355,13 @@
       </w:r>
       <w:r>
         <w:tab/>
-        <w:t xml:space="preserve">A. </w:t>
-      </w:r>
-      <w:proofErr w:type="spellStart"/>
-      <w:r>
-        <w:t>Tsymbal</w:t>
-      </w:r>
-      <w:proofErr w:type="spellEnd"/>
-      <w:r>
-        <w:t xml:space="preserve">. (2004). </w:t>
-      </w:r>
-      <w:proofErr w:type="gramStart"/>
+        <w:t xml:space="preserve">A. Tsymbal. (2004). </w:t>
+      </w:r>
       <w:r>
         <w:rPr>
           <w:i/>
         </w:rPr>
-        <w:t>The</w:t>
-      </w:r>
-      <w:proofErr w:type="gramEnd"/>
-      <w:r>
-        <w:rPr>
-          <w:i/>
-        </w:rPr>
-        <w:t xml:space="preserve"> problem of concept drift: definitions and related work</w:t>
+        <w:t>The problem of concept drift: definitions and related work</w:t>
       </w:r>
       <w:r>
         <w:t xml:space="preserve">. Computer Science Department, Trinity College Dublin 106.2: 58. </w:t>
@@ -10685,22 +10390,7 @@
       </w:r>
       <w:r>
         <w:tab/>
-      </w:r>
-      <w:proofErr w:type="spellStart"/>
-      <w:r>
-        <w:t>Dr.</w:t>
-      </w:r>
-      <w:proofErr w:type="spellEnd"/>
-      <w:r>
-        <w:t xml:space="preserve"> </w:t>
-      </w:r>
-      <w:proofErr w:type="spellStart"/>
-      <w:r>
-        <w:t>Dataman</w:t>
-      </w:r>
-      <w:proofErr w:type="spellEnd"/>
-      <w:r>
-        <w:t xml:space="preserve">. (2021, Apr, 18). </w:t>
+        <w:t xml:space="preserve">Dr. Dataman. (2021, Apr, 18). </w:t>
       </w:r>
       <w:r>
         <w:rPr>
@@ -10741,16 +10431,8 @@
         <w:rPr>
           <w:i/>
         </w:rPr>
-        <w:t xml:space="preserve">Detecting Anomalies with Moving Median </w:t>
-      </w:r>
-      <w:proofErr w:type="spellStart"/>
-      <w:r>
-        <w:rPr>
-          <w:i/>
-        </w:rPr>
-        <w:t>Decompsition</w:t>
-      </w:r>
-      <w:proofErr w:type="spellEnd"/>
+        <w:t>Detecting Anomalies with Moving Median Decompsition</w:t>
+      </w:r>
       <w:r>
         <w:t xml:space="preserve">. [Online]. Available: </w:t>
       </w:r>
@@ -10778,23 +10460,7 @@
       </w:r>
       <w:r>
         <w:tab/>
-        <w:t xml:space="preserve">A. </w:t>
-      </w:r>
-      <w:proofErr w:type="spellStart"/>
-      <w:r>
-        <w:t>Kliton</w:t>
-      </w:r>
-      <w:proofErr w:type="spellEnd"/>
-      <w:r>
-        <w:t xml:space="preserve">, G. </w:t>
-      </w:r>
-      <w:proofErr w:type="spellStart"/>
-      <w:r>
-        <w:t>Shevlyakov</w:t>
-      </w:r>
-      <w:proofErr w:type="spellEnd"/>
-      <w:r>
-        <w:t xml:space="preserve"> and P. Smirnov. (2013). </w:t>
+        <w:t xml:space="preserve">A. Kliton, G. Shevlyakov and P. Smirnov. (2013). </w:t>
       </w:r>
       <w:r>
         <w:rPr>
@@ -10817,6 +10483,9 @@
     <w:p>
       <w:pPr>
         <w:ind w:left="720" w:hanging="720"/>
+        <w:rPr>
+          <w:rStyle w:val="Hyperlink"/>
+        </w:rPr>
       </w:pPr>
       <w:r>
         <w:t>[</w:t>
@@ -10829,15 +10498,7 @@
       </w:r>
       <w:r>
         <w:tab/>
-        <w:t xml:space="preserve">M. Goldstein, A. </w:t>
-      </w:r>
-      <w:proofErr w:type="spellStart"/>
-      <w:r>
-        <w:t>Dengel</w:t>
-      </w:r>
-      <w:proofErr w:type="spellEnd"/>
-      <w:r>
-        <w:t xml:space="preserve">. (2012). </w:t>
+        <w:t xml:space="preserve">M. Goldstein, A. Dengel. (2012). </w:t>
       </w:r>
       <w:r>
         <w:rPr>
@@ -10859,21 +10520,917 @@
     </w:p>
     <w:p>
       <w:pPr>
+        <w:ind w:left="720" w:hanging="720"/>
+        <w:rPr>
+          <w:rStyle w:val="Hyperlink"/>
+        </w:rPr>
+      </w:pPr>
+    </w:p>
+    <w:p>
+      <w:pPr>
+        <w:ind w:left="720" w:hanging="720"/>
+        <w:rPr>
+          <w:rStyle w:val="Hyperlink"/>
+        </w:rPr>
+      </w:pPr>
+    </w:p>
+    <w:p>
+      <w:pPr>
+        <w:ind w:left="720" w:hanging="720"/>
+      </w:pPr>
+    </w:p>
+    <w:p>
+      <w:pPr>
         <w:pStyle w:val="CSC3002SubHead"/>
       </w:pPr>
       <w:r>
+        <w:lastRenderedPageBreak/>
         <w:t>Design of the Software</w:t>
       </w:r>
     </w:p>
     <w:p>
-      <w:r>
-        <w:t xml:space="preserve">Blah </w:t>
-      </w:r>
-      <w:proofErr w:type="spellStart"/>
-      <w:r>
-        <w:t>blah</w:t>
-      </w:r>
-      <w:proofErr w:type="spellEnd"/>
+      <w:pPr>
+        <w:pStyle w:val="CSC3002SubSubHEad"/>
+      </w:pPr>
+      <w:r>
+        <w:t>Database Design</w:t>
+      </w:r>
+    </w:p>
+    <w:tbl>
+      <w:tblPr>
+        <w:tblStyle w:val="TableGrid"/>
+        <w:tblpPr w:leftFromText="180" w:rightFromText="180" w:vertAnchor="text" w:horzAnchor="page" w:tblpX="6313" w:tblpY="246"/>
+        <w:tblW w:w="0" w:type="auto"/>
+        <w:tblLook w:val="04A0" w:firstRow="1" w:lastRow="0" w:firstColumn="1" w:lastColumn="0" w:noHBand="0" w:noVBand="1"/>
+      </w:tblPr>
+      <w:tblGrid>
+        <w:gridCol w:w="2844"/>
+      </w:tblGrid>
+      <w:tr>
+        <w:trPr>
+          <w:trHeight w:val="410"/>
+        </w:trPr>
+        <w:tc>
+          <w:tcPr>
+            <w:tcW w:w="2844" w:type="dxa"/>
+          </w:tcPr>
+          <w:p>
+            <w:pPr>
+              <w:tabs>
+                <w:tab w:val="left" w:pos="360"/>
+                <w:tab w:val="left" w:pos="810"/>
+                <w:tab w:val="left" w:pos="7920"/>
+              </w:tabs>
+              <w:ind w:right="-20"/>
+              <w:jc w:val="both"/>
+              <w:rPr>
+                <w:rFonts w:ascii="Times New Roman" w:hAnsi="Times New Roman"/>
+                <w:b/>
+                <w:bCs/>
+                <w:szCs w:val="24"/>
+              </w:rPr>
+            </w:pPr>
+            <w:r>
+              <w:rPr>
+                <w:rFonts w:ascii="Times New Roman" w:hAnsi="Times New Roman"/>
+                <w:b/>
+                <w:bCs/>
+                <w:szCs w:val="24"/>
+              </w:rPr>
+              <w:t>True Positive</w:t>
+            </w:r>
+          </w:p>
+        </w:tc>
+      </w:tr>
+      <w:tr>
+        <w:trPr>
+          <w:trHeight w:val="1244"/>
+        </w:trPr>
+        <w:tc>
+          <w:tcPr>
+            <w:tcW w:w="2844" w:type="dxa"/>
+          </w:tcPr>
+          <w:p>
+            <w:pPr>
+              <w:tabs>
+                <w:tab w:val="left" w:pos="360"/>
+                <w:tab w:val="left" w:pos="810"/>
+                <w:tab w:val="left" w:pos="7920"/>
+              </w:tabs>
+              <w:ind w:right="-20"/>
+              <w:jc w:val="both"/>
+              <w:rPr>
+                <w:rFonts w:ascii="Times New Roman" w:hAnsi="Times New Roman"/>
+                <w:szCs w:val="24"/>
+              </w:rPr>
+            </w:pPr>
+            <w:r>
+              <w:rPr>
+                <w:rFonts w:ascii="Times New Roman" w:hAnsi="Times New Roman"/>
+                <w:szCs w:val="24"/>
+              </w:rPr>
+              <w:t>true_positive_primary_key</w:t>
+            </w:r>
+          </w:p>
+          <w:p>
+            <w:pPr>
+              <w:tabs>
+                <w:tab w:val="left" w:pos="360"/>
+                <w:tab w:val="left" w:pos="810"/>
+                <w:tab w:val="left" w:pos="7920"/>
+              </w:tabs>
+              <w:ind w:right="-20"/>
+              <w:jc w:val="both"/>
+              <w:rPr>
+                <w:rFonts w:ascii="Times New Roman" w:hAnsi="Times New Roman"/>
+                <w:szCs w:val="24"/>
+              </w:rPr>
+            </w:pPr>
+            <w:r>
+              <w:rPr>
+                <w:rFonts w:ascii="Times New Roman" w:hAnsi="Times New Roman"/>
+                <w:szCs w:val="24"/>
+              </w:rPr>
+              <w:t>detection_ID</w:t>
+            </w:r>
+          </w:p>
+          <w:p>
+            <w:pPr>
+              <w:tabs>
+                <w:tab w:val="left" w:pos="360"/>
+                <w:tab w:val="left" w:pos="810"/>
+                <w:tab w:val="left" w:pos="7920"/>
+              </w:tabs>
+              <w:ind w:right="-20"/>
+              <w:jc w:val="both"/>
+              <w:rPr>
+                <w:rFonts w:ascii="Times New Roman" w:hAnsi="Times New Roman"/>
+                <w:szCs w:val="24"/>
+              </w:rPr>
+            </w:pPr>
+            <w:r>
+              <w:rPr>
+                <w:rFonts w:ascii="Times New Roman" w:hAnsi="Times New Roman"/>
+                <w:szCs w:val="24"/>
+              </w:rPr>
+              <w:t>true_positive_datetime</w:t>
+            </w:r>
+          </w:p>
+        </w:tc>
+      </w:tr>
+    </w:tbl>
+    <w:p>
+      <w:pPr>
+        <w:pStyle w:val="CSC3002SubSubHEad"/>
+      </w:pPr>
+    </w:p>
+    <w:tbl>
+      <w:tblPr>
+        <w:tblStyle w:val="TableGrid"/>
+        <w:tblpPr w:leftFromText="180" w:rightFromText="180" w:vertAnchor="text" w:horzAnchor="page" w:tblpX="2437" w:tblpY="642"/>
+        <w:tblW w:w="0" w:type="auto"/>
+        <w:tblLook w:val="04A0" w:firstRow="1" w:lastRow="0" w:firstColumn="1" w:lastColumn="0" w:noHBand="0" w:noVBand="1"/>
+      </w:tblPr>
+      <w:tblGrid>
+        <w:gridCol w:w="2387"/>
+      </w:tblGrid>
+      <w:tr>
+        <w:trPr>
+          <w:trHeight w:val="488"/>
+        </w:trPr>
+        <w:tc>
+          <w:tcPr>
+            <w:tcW w:w="2387" w:type="dxa"/>
+          </w:tcPr>
+          <w:p>
+            <w:pPr>
+              <w:pStyle w:val="CSC3002SubSubHEad"/>
+            </w:pPr>
+            <w:r>
+              <w:t>Detection</w:t>
+            </w:r>
+          </w:p>
+        </w:tc>
+      </w:tr>
+      <w:tr>
+        <w:trPr>
+          <w:trHeight w:val="2614"/>
+        </w:trPr>
+        <w:tc>
+          <w:tcPr>
+            <w:tcW w:w="2387" w:type="dxa"/>
+          </w:tcPr>
+          <w:p>
+            <w:pPr>
+              <w:pStyle w:val="CSC3002SubSubHEad"/>
+              <w:rPr>
+                <w:b w:val="0"/>
+                <w:bCs/>
+              </w:rPr>
+            </w:pPr>
+            <w:r>
+              <w:rPr>
+                <w:b w:val="0"/>
+                <w:bCs/>
+                <w:noProof/>
+              </w:rPr>
+              <mc:AlternateContent>
+                <mc:Choice Requires="wps">
+                  <w:drawing>
+                    <wp:anchor distT="0" distB="0" distL="114300" distR="114300" simplePos="0" relativeHeight="251731968" behindDoc="0" locked="0" layoutInCell="1" allowOverlap="1" wp14:anchorId="25C01FE1" wp14:editId="475921EC">
+                      <wp:simplePos x="0" y="0"/>
+                      <wp:positionH relativeFrom="column">
+                        <wp:posOffset>1437005</wp:posOffset>
+                      </wp:positionH>
+                      <wp:positionV relativeFrom="paragraph">
+                        <wp:posOffset>201930</wp:posOffset>
+                      </wp:positionV>
+                      <wp:extent cx="944880" cy="2095500"/>
+                      <wp:effectExtent l="0" t="0" r="26670" b="19050"/>
+                      <wp:wrapNone/>
+                      <wp:docPr id="22" name="Connector: Elbow 22"/>
+                      <wp:cNvGraphicFramePr/>
+                      <a:graphic xmlns:a="http://schemas.openxmlformats.org/drawingml/2006/main">
+                        <a:graphicData uri="http://schemas.microsoft.com/office/word/2010/wordprocessingShape">
+                          <wps:wsp>
+                            <wps:cNvCnPr/>
+                            <wps:spPr>
+                              <a:xfrm>
+                                <a:off x="0" y="0"/>
+                                <a:ext cx="944880" cy="2095500"/>
+                              </a:xfrm>
+                              <a:prstGeom prst="bentConnector3">
+                                <a:avLst>
+                                  <a:gd name="adj1" fmla="val 29839"/>
+                                </a:avLst>
+                              </a:prstGeom>
+                            </wps:spPr>
+                            <wps:style>
+                              <a:lnRef idx="1">
+                                <a:schemeClr val="dk1"/>
+                              </a:lnRef>
+                              <a:fillRef idx="0">
+                                <a:schemeClr val="dk1"/>
+                              </a:fillRef>
+                              <a:effectRef idx="0">
+                                <a:schemeClr val="dk1"/>
+                              </a:effectRef>
+                              <a:fontRef idx="minor">
+                                <a:schemeClr val="tx1"/>
+                              </a:fontRef>
+                            </wps:style>
+                            <wps:bodyPr/>
+                          </wps:wsp>
+                        </a:graphicData>
+                      </a:graphic>
+                    </wp:anchor>
+                  </w:drawing>
+                </mc:Choice>
+                <mc:Fallback>
+                  <w:pict>
+                    <v:shapetype w14:anchorId="519BB3B6" id="_x0000_t34" coordsize="21600,21600" o:spt="34" o:oned="t" adj="10800" path="m,l@0,0@0,21600,21600,21600e" filled="f">
+                      <v:stroke joinstyle="miter"/>
+                      <v:formulas>
+                        <v:f eqn="val #0"/>
+                      </v:formulas>
+                      <v:path arrowok="t" fillok="f" o:connecttype="none"/>
+                      <v:handles>
+                        <v:h position="#0,center"/>
+                      </v:handles>
+                      <o:lock v:ext="edit" shapetype="t"/>
+                    </v:shapetype>
+                    <v:shape id="Connector: Elbow 22" o:spid="_x0000_s1026" type="#_x0000_t34" style="position:absolute;margin-left:113.15pt;margin-top:15.9pt;width:74.4pt;height:165pt;z-index:251731968;visibility:visible;mso-wrap-style:square;mso-wrap-distance-left:9pt;mso-wrap-distance-top:0;mso-wrap-distance-right:9pt;mso-wrap-distance-bottom:0;mso-position-horizontal:absolute;mso-position-horizontal-relative:text;mso-position-vertical:absolute;mso-position-vertical-relative:text" o:gfxdata="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" adj="6445" strokecolor="black [3200]" strokeweight=".5pt"/>
+                  </w:pict>
+                </mc:Fallback>
+              </mc:AlternateContent>
+            </w:r>
+            <w:r>
+              <w:rPr>
+                <w:b w:val="0"/>
+                <w:bCs/>
+                <w:noProof/>
+              </w:rPr>
+              <mc:AlternateContent>
+                <mc:Choice Requires="wps">
+                  <w:drawing>
+                    <wp:anchor distT="0" distB="0" distL="114300" distR="114300" simplePos="0" relativeHeight="251730944" behindDoc="0" locked="0" layoutInCell="1" allowOverlap="1" wp14:anchorId="0D11682A" wp14:editId="417740B6">
+                      <wp:simplePos x="0" y="0"/>
+                      <wp:positionH relativeFrom="column">
+                        <wp:posOffset>1444625</wp:posOffset>
+                      </wp:positionH>
+                      <wp:positionV relativeFrom="paragraph">
+                        <wp:posOffset>133350</wp:posOffset>
+                      </wp:positionV>
+                      <wp:extent cx="937260" cy="838200"/>
+                      <wp:effectExtent l="0" t="0" r="15240" b="19050"/>
+                      <wp:wrapNone/>
+                      <wp:docPr id="21" name="Connector: Elbow 21"/>
+                      <wp:cNvGraphicFramePr/>
+                      <a:graphic xmlns:a="http://schemas.openxmlformats.org/drawingml/2006/main">
+                        <a:graphicData uri="http://schemas.microsoft.com/office/word/2010/wordprocessingShape">
+                          <wps:wsp>
+                            <wps:cNvCnPr/>
+                            <wps:spPr>
+                              <a:xfrm>
+                                <a:off x="0" y="0"/>
+                                <a:ext cx="937260" cy="838200"/>
+                              </a:xfrm>
+                              <a:prstGeom prst="bentConnector3">
+                                <a:avLst/>
+                              </a:prstGeom>
+                            </wps:spPr>
+                            <wps:style>
+                              <a:lnRef idx="1">
+                                <a:schemeClr val="dk1"/>
+                              </a:lnRef>
+                              <a:fillRef idx="0">
+                                <a:schemeClr val="dk1"/>
+                              </a:fillRef>
+                              <a:effectRef idx="0">
+                                <a:schemeClr val="dk1"/>
+                              </a:effectRef>
+                              <a:fontRef idx="minor">
+                                <a:schemeClr val="tx1"/>
+                              </a:fontRef>
+                            </wps:style>
+                            <wps:bodyPr/>
+                          </wps:wsp>
+                        </a:graphicData>
+                      </a:graphic>
+                    </wp:anchor>
+                  </w:drawing>
+                </mc:Choice>
+                <mc:Fallback>
+                  <w:pict>
+                    <v:shape w14:anchorId="5F1ADD7F" id="Connector: Elbow 21" o:spid="_x0000_s1026" type="#_x0000_t34" style="position:absolute;margin-left:113.75pt;margin-top:10.5pt;width:73.8pt;height:66pt;z-index:251730944;visibility:visible;mso-wrap-style:square;mso-wrap-distance-left:9pt;mso-wrap-distance-top:0;mso-wrap-distance-right:9pt;mso-wrap-distance-bottom:0;mso-position-horizontal:absolute;mso-position-horizontal-relative:text;mso-position-vertical:absolute;mso-position-vertical-relative:text" o:gfxdata="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" strokecolor="black [3200]" strokeweight=".5pt"/>
+                  </w:pict>
+                </mc:Fallback>
+              </mc:AlternateContent>
+            </w:r>
+            <w:r>
+              <w:rPr>
+                <w:b w:val="0"/>
+                <w:bCs/>
+              </w:rPr>
+              <w:t>detection_</w:t>
+            </w:r>
+            <w:r>
+              <w:rPr>
+                <w:b w:val="0"/>
+                <w:bCs/>
+              </w:rPr>
+              <w:t>ID</w:t>
+            </w:r>
+          </w:p>
+          <w:p>
+            <w:pPr>
+              <w:pStyle w:val="CSC3002SubSubHEad"/>
+              <w:rPr>
+                <w:b w:val="0"/>
+                <w:bCs/>
+              </w:rPr>
+            </w:pPr>
+            <w:r>
+              <w:rPr>
+                <w:b w:val="0"/>
+                <w:bCs/>
+              </w:rPr>
+              <w:t>detector_name</w:t>
+            </w:r>
+          </w:p>
+          <w:p>
+            <w:pPr>
+              <w:pStyle w:val="CSC3002SubSubHEad"/>
+              <w:rPr>
+                <w:b w:val="0"/>
+                <w:bCs/>
+              </w:rPr>
+            </w:pPr>
+            <w:r>
+              <w:rPr>
+                <w:b w:val="0"/>
+                <w:bCs/>
+              </w:rPr>
+              <w:t>dataset_name</w:t>
+            </w:r>
+          </w:p>
+          <w:p>
+            <w:pPr>
+              <w:pStyle w:val="CSC3002SubSubHEad"/>
+              <w:rPr>
+                <w:b w:val="0"/>
+                <w:bCs/>
+              </w:rPr>
+            </w:pPr>
+            <w:r>
+              <w:rPr>
+                <w:b w:val="0"/>
+                <w:bCs/>
+              </w:rPr>
+              <w:t>true_negative_count</w:t>
+            </w:r>
+          </w:p>
+          <w:p>
+            <w:pPr>
+              <w:pStyle w:val="CSC3002SubSubHEad"/>
+            </w:pPr>
+            <w:r>
+              <w:rPr>
+                <w:b w:val="0"/>
+                <w:bCs/>
+              </w:rPr>
+              <w:t>dataset_size</w:t>
+            </w:r>
+          </w:p>
+        </w:tc>
+      </w:tr>
+    </w:tbl>
+    <w:p>
+      <w:pPr>
+        <w:pStyle w:val="CSC3002SubSubHEad"/>
+      </w:pPr>
+    </w:p>
+    <w:p>
+      <w:pPr>
+        <w:pStyle w:val="CSC3002SubSubHEad"/>
+      </w:pPr>
+      <w:r>
+        <w:rPr>
+          <w:noProof/>
+        </w:rPr>
+        <mc:AlternateContent>
+          <mc:Choice Requires="wps">
+            <w:drawing>
+              <wp:anchor distT="0" distB="0" distL="114300" distR="114300" simplePos="0" relativeHeight="251732992" behindDoc="0" locked="0" layoutInCell="1" allowOverlap="1" wp14:anchorId="76F01C64" wp14:editId="74FA191F">
+                <wp:simplePos x="0" y="0"/>
+                <wp:positionH relativeFrom="column">
+                  <wp:posOffset>3001010</wp:posOffset>
+                </wp:positionH>
+                <wp:positionV relativeFrom="paragraph">
+                  <wp:posOffset>40640</wp:posOffset>
+                </wp:positionV>
+                <wp:extent cx="102235" cy="64135"/>
+                <wp:effectExtent l="0" t="0" r="31115" b="31115"/>
+                <wp:wrapNone/>
+                <wp:docPr id="23" name="Straight Connector 23"/>
+                <wp:cNvGraphicFramePr/>
+                <a:graphic xmlns:a="http://schemas.openxmlformats.org/drawingml/2006/main">
+                  <a:graphicData uri="http://schemas.microsoft.com/office/word/2010/wordprocessingShape">
+                    <wps:wsp>
+                      <wps:cNvCnPr/>
+                      <wps:spPr>
+                        <a:xfrm flipH="1">
+                          <a:off x="0" y="0"/>
+                          <a:ext cx="102235" cy="64135"/>
+                        </a:xfrm>
+                        <a:prstGeom prst="line">
+                          <a:avLst/>
+                        </a:prstGeom>
+                      </wps:spPr>
+                      <wps:style>
+                        <a:lnRef idx="1">
+                          <a:schemeClr val="dk1"/>
+                        </a:lnRef>
+                        <a:fillRef idx="0">
+                          <a:schemeClr val="dk1"/>
+                        </a:fillRef>
+                        <a:effectRef idx="0">
+                          <a:schemeClr val="dk1"/>
+                        </a:effectRef>
+                        <a:fontRef idx="minor">
+                          <a:schemeClr val="tx1"/>
+                        </a:fontRef>
+                      </wps:style>
+                      <wps:bodyPr/>
+                    </wps:wsp>
+                  </a:graphicData>
+                </a:graphic>
+              </wp:anchor>
+            </w:drawing>
+          </mc:Choice>
+          <mc:Fallback>
+            <w:pict>
+              <v:line w14:anchorId="7DD1579E" id="Straight Connector 23" o:spid="_x0000_s1026" style="position:absolute;flip:x;z-index:251732992;visibility:visible;mso-wrap-style:square;mso-wrap-distance-left:9pt;mso-wrap-distance-top:0;mso-wrap-distance-right:9pt;mso-wrap-distance-bottom:0;mso-position-horizontal:absolute;mso-position-horizontal-relative:text;mso-position-vertical:absolute;mso-position-vertical-relative:text" from="236.3pt,3.2pt" to="244.35pt,8.25pt" o:gfxdata="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" strokecolor="black [3200]" strokeweight=".5pt">
+                <v:stroke joinstyle="miter"/>
+              </v:line>
+            </w:pict>
+          </mc:Fallback>
+        </mc:AlternateContent>
+      </w:r>
+      <w:r>
+        <w:rPr>
+          <w:noProof/>
+        </w:rPr>
+        <mc:AlternateContent>
+          <mc:Choice Requires="wps">
+            <w:drawing>
+              <wp:anchor distT="0" distB="0" distL="114300" distR="114300" simplePos="0" relativeHeight="251734016" behindDoc="0" locked="0" layoutInCell="1" allowOverlap="1" wp14:anchorId="435B228C" wp14:editId="7C5FA763">
+                <wp:simplePos x="0" y="0"/>
+                <wp:positionH relativeFrom="column">
+                  <wp:posOffset>2993189</wp:posOffset>
+                </wp:positionH>
+                <wp:positionV relativeFrom="paragraph">
+                  <wp:posOffset>104875</wp:posOffset>
+                </wp:positionV>
+                <wp:extent cx="110690" cy="60158"/>
+                <wp:effectExtent l="0" t="0" r="22860" b="35560"/>
+                <wp:wrapNone/>
+                <wp:docPr id="24" name="Straight Connector 24"/>
+                <wp:cNvGraphicFramePr/>
+                <a:graphic xmlns:a="http://schemas.openxmlformats.org/drawingml/2006/main">
+                  <a:graphicData uri="http://schemas.microsoft.com/office/word/2010/wordprocessingShape">
+                    <wps:wsp>
+                      <wps:cNvCnPr/>
+                      <wps:spPr>
+                        <a:xfrm flipH="1" flipV="1">
+                          <a:off x="0" y="0"/>
+                          <a:ext cx="110690" cy="60158"/>
+                        </a:xfrm>
+                        <a:prstGeom prst="line">
+                          <a:avLst/>
+                        </a:prstGeom>
+                      </wps:spPr>
+                      <wps:style>
+                        <a:lnRef idx="1">
+                          <a:schemeClr val="dk1"/>
+                        </a:lnRef>
+                        <a:fillRef idx="0">
+                          <a:schemeClr val="dk1"/>
+                        </a:fillRef>
+                        <a:effectRef idx="0">
+                          <a:schemeClr val="dk1"/>
+                        </a:effectRef>
+                        <a:fontRef idx="minor">
+                          <a:schemeClr val="tx1"/>
+                        </a:fontRef>
+                      </wps:style>
+                      <wps:bodyPr/>
+                    </wps:wsp>
+                  </a:graphicData>
+                </a:graphic>
+                <wp14:sizeRelH relativeFrom="margin">
+                  <wp14:pctWidth>0</wp14:pctWidth>
+                </wp14:sizeRelH>
+                <wp14:sizeRelV relativeFrom="margin">
+                  <wp14:pctHeight>0</wp14:pctHeight>
+                </wp14:sizeRelV>
+              </wp:anchor>
+            </w:drawing>
+          </mc:Choice>
+          <mc:Fallback>
+            <w:pict>
+              <v:line w14:anchorId="5A8F1F0B" id="Straight Connector 24" o:spid="_x0000_s1026" style="position:absolute;flip:x y;z-index:251734016;visibility:visible;mso-wrap-style:square;mso-width-percent:0;mso-height-percent:0;mso-wrap-distance-left:9pt;mso-wrap-distance-top:0;mso-wrap-distance-right:9pt;mso-wrap-distance-bottom:0;mso-position-horizontal:absolute;mso-position-horizontal-relative:text;mso-position-vertical:absolute;mso-position-vertical-relative:text;mso-width-percent:0;mso-height-percent:0;mso-width-relative:margin;mso-height-relative:margin" from="235.7pt,8.25pt" to="244.4pt,13pt" o:gfxdata="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" strokecolor="black [3200]" strokeweight=".5pt">
+                <v:stroke joinstyle="miter"/>
+              </v:line>
+            </w:pict>
+          </mc:Fallback>
+        </mc:AlternateContent>
+      </w:r>
+      <w:r>
+        <w:rPr>
+          <w:noProof/>
+        </w:rPr>
+        <mc:AlternateContent>
+          <mc:Choice Requires="wps">
+            <w:drawing>
+              <wp:anchor distT="0" distB="0" distL="114300" distR="114300" simplePos="0" relativeHeight="251729920" behindDoc="0" locked="0" layoutInCell="1" allowOverlap="1" wp14:anchorId="6C8D3A99" wp14:editId="67AB7F49">
+                <wp:simplePos x="0" y="0"/>
+                <wp:positionH relativeFrom="column">
+                  <wp:posOffset>2163612</wp:posOffset>
+                </wp:positionH>
+                <wp:positionV relativeFrom="paragraph">
+                  <wp:posOffset>105409</wp:posOffset>
+                </wp:positionV>
+                <wp:extent cx="950495" cy="363755"/>
+                <wp:effectExtent l="0" t="0" r="21590" b="36830"/>
+                <wp:wrapNone/>
+                <wp:docPr id="20" name="Connector: Elbow 20"/>
+                <wp:cNvGraphicFramePr/>
+                <a:graphic xmlns:a="http://schemas.openxmlformats.org/drawingml/2006/main">
+                  <a:graphicData uri="http://schemas.microsoft.com/office/word/2010/wordprocessingShape">
+                    <wps:wsp>
+                      <wps:cNvCnPr/>
+                      <wps:spPr>
+                        <a:xfrm flipV="1">
+                          <a:off x="0" y="0"/>
+                          <a:ext cx="950495" cy="363755"/>
+                        </a:xfrm>
+                        <a:prstGeom prst="bentConnector3">
+                          <a:avLst/>
+                        </a:prstGeom>
+                      </wps:spPr>
+                      <wps:style>
+                        <a:lnRef idx="1">
+                          <a:schemeClr val="dk1"/>
+                        </a:lnRef>
+                        <a:fillRef idx="0">
+                          <a:schemeClr val="dk1"/>
+                        </a:fillRef>
+                        <a:effectRef idx="0">
+                          <a:schemeClr val="dk1"/>
+                        </a:effectRef>
+                        <a:fontRef idx="minor">
+                          <a:schemeClr val="tx1"/>
+                        </a:fontRef>
+                      </wps:style>
+                      <wps:bodyPr/>
+                    </wps:wsp>
+                  </a:graphicData>
+                </a:graphic>
+                <wp14:sizeRelH relativeFrom="margin">
+                  <wp14:pctWidth>0</wp14:pctWidth>
+                </wp14:sizeRelH>
+                <wp14:sizeRelV relativeFrom="margin">
+                  <wp14:pctHeight>0</wp14:pctHeight>
+                </wp14:sizeRelV>
+              </wp:anchor>
+            </w:drawing>
+          </mc:Choice>
+          <mc:Fallback>
+            <w:pict>
+              <v:shape w14:anchorId="5AD04525" id="Connector: Elbow 20" o:spid="_x0000_s1026" type="#_x0000_t34" style="position:absolute;margin-left:170.35pt;margin-top:8.3pt;width:74.85pt;height:28.65pt;flip:y;z-index:251729920;visibility:visible;mso-wrap-style:square;mso-width-percent:0;mso-height-percent:0;mso-wrap-distance-left:9pt;mso-wrap-distance-top:0;mso-wrap-distance-right:9pt;mso-wrap-distance-bottom:0;mso-position-horizontal:absolute;mso-position-horizontal-relative:text;mso-position-vertical:absolute;mso-position-vertical-relative:text;mso-width-percent:0;mso-height-percent:0;mso-width-relative:margin;mso-height-relative:margin" o:gfxdata="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" strokecolor="black [3200]" strokeweight=".5pt"/>
+            </w:pict>
+          </mc:Fallback>
+        </mc:AlternateContent>
+      </w:r>
+    </w:p>
+    <w:p>
+      <w:pPr>
+        <w:pStyle w:val="CSC3002SubSubHEad"/>
+      </w:pPr>
+    </w:p>
+    <w:tbl>
+      <w:tblPr>
+        <w:tblStyle w:val="TableGrid"/>
+        <w:tblpPr w:leftFromText="180" w:rightFromText="180" w:vertAnchor="text" w:horzAnchor="page" w:tblpX="6313" w:tblpY="384"/>
+        <w:tblW w:w="0" w:type="auto"/>
+        <w:tblLook w:val="04A0" w:firstRow="1" w:lastRow="0" w:firstColumn="1" w:lastColumn="0" w:noHBand="0" w:noVBand="1"/>
+      </w:tblPr>
+      <w:tblGrid>
+        <w:gridCol w:w="2896"/>
+      </w:tblGrid>
+      <w:tr>
+        <w:trPr>
+          <w:trHeight w:val="410"/>
+        </w:trPr>
+        <w:tc>
+          <w:tcPr>
+            <w:tcW w:w="2896" w:type="dxa"/>
+          </w:tcPr>
+          <w:p>
+            <w:pPr>
+              <w:tabs>
+                <w:tab w:val="left" w:pos="360"/>
+                <w:tab w:val="left" w:pos="810"/>
+                <w:tab w:val="left" w:pos="7920"/>
+              </w:tabs>
+              <w:ind w:right="-20"/>
+              <w:jc w:val="both"/>
+              <w:rPr>
+                <w:rFonts w:ascii="Times New Roman" w:hAnsi="Times New Roman"/>
+                <w:b/>
+                <w:bCs/>
+                <w:szCs w:val="24"/>
+              </w:rPr>
+            </w:pPr>
+            <w:r>
+              <w:rPr>
+                <w:rFonts w:ascii="Times New Roman" w:hAnsi="Times New Roman"/>
+                <w:b/>
+                <w:bCs/>
+                <w:szCs w:val="24"/>
+              </w:rPr>
+              <w:t>False</w:t>
+            </w:r>
+            <w:r>
+              <w:rPr>
+                <w:rFonts w:ascii="Times New Roman" w:hAnsi="Times New Roman"/>
+                <w:b/>
+                <w:bCs/>
+                <w:szCs w:val="24"/>
+              </w:rPr>
+              <w:t xml:space="preserve"> Positive</w:t>
+            </w:r>
+          </w:p>
+        </w:tc>
+      </w:tr>
+      <w:tr>
+        <w:trPr>
+          <w:trHeight w:val="1244"/>
+        </w:trPr>
+        <w:tc>
+          <w:tcPr>
+            <w:tcW w:w="2896" w:type="dxa"/>
+          </w:tcPr>
+          <w:p>
+            <w:pPr>
+              <w:tabs>
+                <w:tab w:val="left" w:pos="360"/>
+                <w:tab w:val="left" w:pos="810"/>
+                <w:tab w:val="left" w:pos="7920"/>
+              </w:tabs>
+              <w:ind w:right="-20"/>
+              <w:jc w:val="both"/>
+              <w:rPr>
+                <w:rFonts w:ascii="Times New Roman" w:hAnsi="Times New Roman"/>
+                <w:szCs w:val="24"/>
+              </w:rPr>
+            </w:pPr>
+            <w:r>
+              <w:rPr>
+                <w:rFonts w:ascii="Times New Roman" w:hAnsi="Times New Roman"/>
+                <w:szCs w:val="24"/>
+              </w:rPr>
+              <w:t>false_positive_primary_key</w:t>
+            </w:r>
+          </w:p>
+          <w:p>
+            <w:pPr>
+              <w:tabs>
+                <w:tab w:val="left" w:pos="360"/>
+                <w:tab w:val="left" w:pos="810"/>
+                <w:tab w:val="left" w:pos="7920"/>
+              </w:tabs>
+              <w:ind w:right="-20"/>
+              <w:jc w:val="both"/>
+              <w:rPr>
+                <w:rFonts w:ascii="Times New Roman" w:hAnsi="Times New Roman"/>
+                <w:szCs w:val="24"/>
+              </w:rPr>
+            </w:pPr>
+            <w:r>
+              <w:rPr>
+                <w:rFonts w:ascii="Times New Roman" w:hAnsi="Times New Roman"/>
+                <w:szCs w:val="24"/>
+              </w:rPr>
+              <w:t>detection_ID</w:t>
+            </w:r>
+          </w:p>
+          <w:p>
+            <w:pPr>
+              <w:tabs>
+                <w:tab w:val="left" w:pos="360"/>
+                <w:tab w:val="left" w:pos="810"/>
+                <w:tab w:val="left" w:pos="7920"/>
+              </w:tabs>
+              <w:ind w:right="-20"/>
+              <w:jc w:val="both"/>
+              <w:rPr>
+                <w:rFonts w:ascii="Times New Roman" w:hAnsi="Times New Roman"/>
+                <w:szCs w:val="24"/>
+              </w:rPr>
+            </w:pPr>
+            <w:r>
+              <w:rPr>
+                <w:rFonts w:ascii="Times New Roman" w:hAnsi="Times New Roman"/>
+                <w:szCs w:val="24"/>
+              </w:rPr>
+              <w:t>false_positive_datetime</w:t>
+            </w:r>
+          </w:p>
+        </w:tc>
+      </w:tr>
+    </w:tbl>
+    <w:p>
+      <w:pPr>
+        <w:pStyle w:val="CSC3002SubSubHEad"/>
+      </w:pPr>
+    </w:p>
+    <w:p>
+      <w:pPr>
+        <w:pStyle w:val="CSC3002SubSubHEad"/>
+      </w:pPr>
+    </w:p>
+    <w:p>
+      <w:pPr>
+        <w:pStyle w:val="CSC3002SubSubHEad"/>
+      </w:pPr>
+      <w:r>
+        <mc:AlternateContent>
+          <mc:Choice Requires="wps">
+            <w:drawing>
+              <wp:anchor distT="0" distB="0" distL="114300" distR="114300" simplePos="0" relativeHeight="251737088" behindDoc="0" locked="0" layoutInCell="1" allowOverlap="1" wp14:anchorId="58F5C12E" wp14:editId="449BCA35">
+                <wp:simplePos x="0" y="0"/>
+                <wp:positionH relativeFrom="column">
+                  <wp:posOffset>2991485</wp:posOffset>
+                </wp:positionH>
+                <wp:positionV relativeFrom="paragraph">
+                  <wp:posOffset>232410</wp:posOffset>
+                </wp:positionV>
+                <wp:extent cx="110490" cy="59690"/>
+                <wp:effectExtent l="0" t="0" r="22860" b="35560"/>
+                <wp:wrapNone/>
+                <wp:docPr id="26" name="Straight Connector 26"/>
+                <wp:cNvGraphicFramePr/>
+                <a:graphic xmlns:a="http://schemas.openxmlformats.org/drawingml/2006/main">
+                  <a:graphicData uri="http://schemas.microsoft.com/office/word/2010/wordprocessingShape">
+                    <wps:wsp>
+                      <wps:cNvCnPr/>
+                      <wps:spPr>
+                        <a:xfrm flipH="1" flipV="1">
+                          <a:off x="0" y="0"/>
+                          <a:ext cx="110490" cy="59690"/>
+                        </a:xfrm>
+                        <a:prstGeom prst="line">
+                          <a:avLst/>
+                        </a:prstGeom>
+                      </wps:spPr>
+                      <wps:style>
+                        <a:lnRef idx="1">
+                          <a:schemeClr val="dk1"/>
+                        </a:lnRef>
+                        <a:fillRef idx="0">
+                          <a:schemeClr val="dk1"/>
+                        </a:fillRef>
+                        <a:effectRef idx="0">
+                          <a:schemeClr val="dk1"/>
+                        </a:effectRef>
+                        <a:fontRef idx="minor">
+                          <a:schemeClr val="tx1"/>
+                        </a:fontRef>
+                      </wps:style>
+                      <wps:bodyPr/>
+                    </wps:wsp>
+                  </a:graphicData>
+                </a:graphic>
+                <wp14:sizeRelH relativeFrom="margin">
+                  <wp14:pctWidth>0</wp14:pctWidth>
+                </wp14:sizeRelH>
+                <wp14:sizeRelV relativeFrom="margin">
+                  <wp14:pctHeight>0</wp14:pctHeight>
+                </wp14:sizeRelV>
+              </wp:anchor>
+            </w:drawing>
+          </mc:Choice>
+          <mc:Fallback>
+            <w:pict>
+              <v:line w14:anchorId="2C3E7C64" id="Straight Connector 26" o:spid="_x0000_s1026" style="position:absolute;flip:x y;z-index:251737088;visibility:visible;mso-wrap-style:square;mso-width-percent:0;mso-height-percent:0;mso-wrap-distance-left:9pt;mso-wrap-distance-top:0;mso-wrap-distance-right:9pt;mso-wrap-distance-bottom:0;mso-position-horizontal:absolute;mso-position-horizontal-relative:text;mso-position-vertical:absolute;mso-position-vertical-relative:text;mso-width-percent:0;mso-height-percent:0;mso-width-relative:margin;mso-height-relative:margin" from="235.55pt,18.3pt" to="244.25pt,23pt" o:gfxdata="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" strokecolor="black [3200]" strokeweight=".5pt">
+                <v:stroke joinstyle="miter"/>
+              </v:line>
+            </w:pict>
+          </mc:Fallback>
+        </mc:AlternateContent>
+      </w:r>
+      <w:r>
+        <mc:AlternateContent>
+          <mc:Choice Requires="wps">
+            <w:drawing>
+              <wp:anchor distT="0" distB="0" distL="114300" distR="114300" simplePos="0" relativeHeight="251736064" behindDoc="0" locked="0" layoutInCell="1" allowOverlap="1" wp14:anchorId="1C7FC73C" wp14:editId="62507B6C">
+                <wp:simplePos x="0" y="0"/>
+                <wp:positionH relativeFrom="column">
+                  <wp:posOffset>2999907</wp:posOffset>
+                </wp:positionH>
+                <wp:positionV relativeFrom="paragraph">
+                  <wp:posOffset>168275</wp:posOffset>
+                </wp:positionV>
+                <wp:extent cx="102669" cy="64169"/>
+                <wp:effectExtent l="0" t="0" r="31115" b="31115"/>
+                <wp:wrapNone/>
+                <wp:docPr id="25" name="Straight Connector 25"/>
+                <wp:cNvGraphicFramePr/>
+                <a:graphic xmlns:a="http://schemas.openxmlformats.org/drawingml/2006/main">
+                  <a:graphicData uri="http://schemas.microsoft.com/office/word/2010/wordprocessingShape">
+                    <wps:wsp>
+                      <wps:cNvCnPr/>
+                      <wps:spPr>
+                        <a:xfrm flipH="1">
+                          <a:off x="0" y="0"/>
+                          <a:ext cx="102669" cy="64169"/>
+                        </a:xfrm>
+                        <a:prstGeom prst="line">
+                          <a:avLst/>
+                        </a:prstGeom>
+                      </wps:spPr>
+                      <wps:style>
+                        <a:lnRef idx="1">
+                          <a:schemeClr val="dk1"/>
+                        </a:lnRef>
+                        <a:fillRef idx="0">
+                          <a:schemeClr val="dk1"/>
+                        </a:fillRef>
+                        <a:effectRef idx="0">
+                          <a:schemeClr val="dk1"/>
+                        </a:effectRef>
+                        <a:fontRef idx="minor">
+                          <a:schemeClr val="tx1"/>
+                        </a:fontRef>
+                      </wps:style>
+                      <wps:bodyPr/>
+                    </wps:wsp>
+                  </a:graphicData>
+                </a:graphic>
+              </wp:anchor>
+            </w:drawing>
+          </mc:Choice>
+          <mc:Fallback>
+            <w:pict>
+              <v:line w14:anchorId="79F09707" id="Straight Connector 25" o:spid="_x0000_s1026" style="position:absolute;flip:x;z-index:251736064;visibility:visible;mso-wrap-style:square;mso-wrap-distance-left:9pt;mso-wrap-distance-top:0;mso-wrap-distance-right:9pt;mso-wrap-distance-bottom:0;mso-position-horizontal:absolute;mso-position-horizontal-relative:text;mso-position-vertical:absolute;mso-position-vertical-relative:text" from="236.2pt,13.25pt" to="244.3pt,18.3pt" o:gfxdata="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" strokecolor="black [3200]" strokeweight=".5pt">
+                <v:stroke joinstyle="miter"/>
+              </v:line>
+            </w:pict>
+          </mc:Fallback>
+        </mc:AlternateContent>
+      </w:r>
     </w:p>
     <w:p>
       <w:pPr>
@@ -10890,13 +11447,427 @@
           <w:szCs w:val="24"/>
         </w:rPr>
       </w:pPr>
-      <w:r>
+    </w:p>
+    <w:p>
+      <w:pPr>
+        <w:tabs>
+          <w:tab w:val="left" w:pos="360"/>
+          <w:tab w:val="left" w:pos="810"/>
+          <w:tab w:val="left" w:pos="7920"/>
+        </w:tabs>
+        <w:ind w:right="-20"/>
+        <w:jc w:val="both"/>
         <w:rPr>
           <w:rFonts w:ascii="Times New Roman" w:hAnsi="Times New Roman"/>
           <w:color w:val="FF0000"/>
           <w:szCs w:val="24"/>
         </w:rPr>
-        <w:lastRenderedPageBreak/>
+      </w:pPr>
+    </w:p>
+    <w:tbl>
+      <w:tblPr>
+        <w:tblStyle w:val="TableGrid"/>
+        <w:tblpPr w:leftFromText="180" w:rightFromText="180" w:vertAnchor="text" w:horzAnchor="page" w:tblpX="6313" w:tblpY="210"/>
+        <w:tblW w:w="0" w:type="auto"/>
+        <w:tblLook w:val="04A0" w:firstRow="1" w:lastRow="0" w:firstColumn="1" w:lastColumn="0" w:noHBand="0" w:noVBand="1"/>
+      </w:tblPr>
+      <w:tblGrid>
+        <w:gridCol w:w="2949"/>
+      </w:tblGrid>
+      <w:tr>
+        <w:trPr>
+          <w:trHeight w:val="410"/>
+        </w:trPr>
+        <w:tc>
+          <w:tcPr>
+            <w:tcW w:w="2949" w:type="dxa"/>
+          </w:tcPr>
+          <w:p>
+            <w:pPr>
+              <w:tabs>
+                <w:tab w:val="left" w:pos="360"/>
+                <w:tab w:val="left" w:pos="810"/>
+                <w:tab w:val="left" w:pos="7920"/>
+              </w:tabs>
+              <w:ind w:right="-20"/>
+              <w:jc w:val="both"/>
+              <w:rPr>
+                <w:rFonts w:ascii="Times New Roman" w:hAnsi="Times New Roman"/>
+                <w:b/>
+                <w:bCs/>
+                <w:szCs w:val="24"/>
+              </w:rPr>
+            </w:pPr>
+            <w:r>
+              <w:rPr>
+                <w:rFonts w:ascii="Times New Roman" w:hAnsi="Times New Roman"/>
+                <w:b/>
+                <w:bCs/>
+                <w:szCs w:val="24"/>
+              </w:rPr>
+              <w:t>False</w:t>
+            </w:r>
+            <w:r>
+              <w:rPr>
+                <w:rFonts w:ascii="Times New Roman" w:hAnsi="Times New Roman"/>
+                <w:b/>
+                <w:bCs/>
+                <w:szCs w:val="24"/>
+              </w:rPr>
+              <w:t xml:space="preserve"> </w:t>
+            </w:r>
+            <w:r>
+              <w:rPr>
+                <w:rFonts w:ascii="Times New Roman" w:hAnsi="Times New Roman"/>
+                <w:b/>
+                <w:bCs/>
+                <w:szCs w:val="24"/>
+              </w:rPr>
+              <w:t>Negative</w:t>
+            </w:r>
+          </w:p>
+        </w:tc>
+      </w:tr>
+      <w:tr>
+        <w:trPr>
+          <w:trHeight w:val="1244"/>
+        </w:trPr>
+        <w:tc>
+          <w:tcPr>
+            <w:tcW w:w="2949" w:type="dxa"/>
+          </w:tcPr>
+          <w:p>
+            <w:pPr>
+              <w:tabs>
+                <w:tab w:val="left" w:pos="360"/>
+                <w:tab w:val="left" w:pos="810"/>
+                <w:tab w:val="left" w:pos="7920"/>
+              </w:tabs>
+              <w:ind w:right="-20"/>
+              <w:jc w:val="both"/>
+              <w:rPr>
+                <w:rFonts w:ascii="Times New Roman" w:hAnsi="Times New Roman"/>
+                <w:szCs w:val="24"/>
+              </w:rPr>
+            </w:pPr>
+            <w:r>
+              <w:rPr>
+                <w:rFonts w:ascii="Times New Roman" w:hAnsi="Times New Roman"/>
+                <w:szCs w:val="24"/>
+              </w:rPr>
+              <w:t>false_negative_primary_key</w:t>
+            </w:r>
+          </w:p>
+          <w:p>
+            <w:pPr>
+              <w:tabs>
+                <w:tab w:val="left" w:pos="360"/>
+                <w:tab w:val="left" w:pos="810"/>
+                <w:tab w:val="left" w:pos="7920"/>
+              </w:tabs>
+              <w:ind w:right="-20"/>
+              <w:jc w:val="both"/>
+              <w:rPr>
+                <w:rFonts w:ascii="Times New Roman" w:hAnsi="Times New Roman"/>
+                <w:szCs w:val="24"/>
+              </w:rPr>
+            </w:pPr>
+            <w:r>
+              <w:rPr>
+                <w:rFonts w:ascii="Times New Roman" w:hAnsi="Times New Roman"/>
+                <w:szCs w:val="24"/>
+              </w:rPr>
+              <w:t>detection_ID</w:t>
+            </w:r>
+          </w:p>
+          <w:p>
+            <w:pPr>
+              <w:tabs>
+                <w:tab w:val="left" w:pos="360"/>
+                <w:tab w:val="left" w:pos="810"/>
+                <w:tab w:val="left" w:pos="7920"/>
+              </w:tabs>
+              <w:ind w:right="-20"/>
+              <w:jc w:val="both"/>
+              <w:rPr>
+                <w:rFonts w:ascii="Times New Roman" w:hAnsi="Times New Roman"/>
+                <w:szCs w:val="24"/>
+              </w:rPr>
+            </w:pPr>
+            <w:r>
+              <w:rPr>
+                <w:rFonts w:ascii="Times New Roman" w:hAnsi="Times New Roman"/>
+                <w:szCs w:val="24"/>
+              </w:rPr>
+              <w:t>false_negative_datetime</w:t>
+            </w:r>
+          </w:p>
+        </w:tc>
+      </w:tr>
+    </w:tbl>
+    <w:p>
+      <w:pPr>
+        <w:tabs>
+          <w:tab w:val="left" w:pos="360"/>
+          <w:tab w:val="left" w:pos="810"/>
+          <w:tab w:val="left" w:pos="7920"/>
+        </w:tabs>
+        <w:ind w:right="-20"/>
+        <w:jc w:val="both"/>
+        <w:rPr>
+          <w:rFonts w:ascii="Times New Roman" w:hAnsi="Times New Roman"/>
+          <w:color w:val="FF0000"/>
+          <w:szCs w:val="24"/>
+        </w:rPr>
+      </w:pPr>
+    </w:p>
+    <w:p>
+      <w:pPr>
+        <w:tabs>
+          <w:tab w:val="left" w:pos="360"/>
+          <w:tab w:val="left" w:pos="810"/>
+          <w:tab w:val="left" w:pos="7920"/>
+        </w:tabs>
+        <w:ind w:right="-20"/>
+        <w:jc w:val="both"/>
+        <w:rPr>
+          <w:rFonts w:ascii="Times New Roman" w:hAnsi="Times New Roman"/>
+          <w:color w:val="FF0000"/>
+          <w:szCs w:val="24"/>
+        </w:rPr>
+      </w:pPr>
+    </w:p>
+    <w:p>
+      <w:pPr>
+        <w:tabs>
+          <w:tab w:val="left" w:pos="360"/>
+          <w:tab w:val="left" w:pos="810"/>
+          <w:tab w:val="left" w:pos="7920"/>
+        </w:tabs>
+        <w:ind w:right="-20"/>
+        <w:jc w:val="both"/>
+        <w:rPr>
+          <w:rFonts w:ascii="Times New Roman" w:hAnsi="Times New Roman"/>
+          <w:color w:val="FF0000"/>
+          <w:szCs w:val="24"/>
+        </w:rPr>
+      </w:pPr>
+      <w:r>
+        <mc:AlternateContent>
+          <mc:Choice Requires="wps">
+            <w:drawing>
+              <wp:anchor distT="0" distB="0" distL="114300" distR="114300" simplePos="0" relativeHeight="251739136" behindDoc="0" locked="0" layoutInCell="1" allowOverlap="1" wp14:anchorId="6D0D7403" wp14:editId="72BAF479">
+                <wp:simplePos x="0" y="0"/>
+                <wp:positionH relativeFrom="column">
+                  <wp:posOffset>3003550</wp:posOffset>
+                </wp:positionH>
+                <wp:positionV relativeFrom="paragraph">
+                  <wp:posOffset>178435</wp:posOffset>
+                </wp:positionV>
+                <wp:extent cx="102235" cy="64135"/>
+                <wp:effectExtent l="0" t="0" r="31115" b="31115"/>
+                <wp:wrapNone/>
+                <wp:docPr id="27" name="Straight Connector 27"/>
+                <wp:cNvGraphicFramePr/>
+                <a:graphic xmlns:a="http://schemas.openxmlformats.org/drawingml/2006/main">
+                  <a:graphicData uri="http://schemas.microsoft.com/office/word/2010/wordprocessingShape">
+                    <wps:wsp>
+                      <wps:cNvCnPr/>
+                      <wps:spPr>
+                        <a:xfrm flipH="1">
+                          <a:off x="0" y="0"/>
+                          <a:ext cx="102235" cy="64135"/>
+                        </a:xfrm>
+                        <a:prstGeom prst="line">
+                          <a:avLst/>
+                        </a:prstGeom>
+                      </wps:spPr>
+                      <wps:style>
+                        <a:lnRef idx="1">
+                          <a:schemeClr val="dk1"/>
+                        </a:lnRef>
+                        <a:fillRef idx="0">
+                          <a:schemeClr val="dk1"/>
+                        </a:fillRef>
+                        <a:effectRef idx="0">
+                          <a:schemeClr val="dk1"/>
+                        </a:effectRef>
+                        <a:fontRef idx="minor">
+                          <a:schemeClr val="tx1"/>
+                        </a:fontRef>
+                      </wps:style>
+                      <wps:bodyPr/>
+                    </wps:wsp>
+                  </a:graphicData>
+                </a:graphic>
+              </wp:anchor>
+            </w:drawing>
+          </mc:Choice>
+          <mc:Fallback>
+            <w:pict>
+              <v:line w14:anchorId="0B91EDCF" id="Straight Connector 27" o:spid="_x0000_s1026" style="position:absolute;flip:x;z-index:251739136;visibility:visible;mso-wrap-style:square;mso-wrap-distance-left:9pt;mso-wrap-distance-top:0;mso-wrap-distance-right:9pt;mso-wrap-distance-bottom:0;mso-position-horizontal:absolute;mso-position-horizontal-relative:text;mso-position-vertical:absolute;mso-position-vertical-relative:text" from="236.5pt,14.05pt" to="244.55pt,19.1pt" o:gfxdata="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" strokecolor="black [3200]" strokeweight=".5pt">
+                <v:stroke joinstyle="miter"/>
+              </v:line>
+            </w:pict>
+          </mc:Fallback>
+        </mc:AlternateContent>
+      </w:r>
+      <w:r>
+        <mc:AlternateContent>
+          <mc:Choice Requires="wps">
+            <w:drawing>
+              <wp:anchor distT="0" distB="0" distL="114300" distR="114300" simplePos="0" relativeHeight="251740160" behindDoc="0" locked="0" layoutInCell="1" allowOverlap="1" wp14:anchorId="06835DF8" wp14:editId="0F92184D">
+                <wp:simplePos x="0" y="0"/>
+                <wp:positionH relativeFrom="column">
+                  <wp:posOffset>2995864</wp:posOffset>
+                </wp:positionH>
+                <wp:positionV relativeFrom="paragraph">
+                  <wp:posOffset>242770</wp:posOffset>
+                </wp:positionV>
+                <wp:extent cx="110690" cy="60158"/>
+                <wp:effectExtent l="0" t="0" r="22860" b="35560"/>
+                <wp:wrapNone/>
+                <wp:docPr id="28" name="Straight Connector 28"/>
+                <wp:cNvGraphicFramePr/>
+                <a:graphic xmlns:a="http://schemas.openxmlformats.org/drawingml/2006/main">
+                  <a:graphicData uri="http://schemas.microsoft.com/office/word/2010/wordprocessingShape">
+                    <wps:wsp>
+                      <wps:cNvCnPr/>
+                      <wps:spPr>
+                        <a:xfrm flipH="1" flipV="1">
+                          <a:off x="0" y="0"/>
+                          <a:ext cx="110690" cy="60158"/>
+                        </a:xfrm>
+                        <a:prstGeom prst="line">
+                          <a:avLst/>
+                        </a:prstGeom>
+                      </wps:spPr>
+                      <wps:style>
+                        <a:lnRef idx="1">
+                          <a:schemeClr val="dk1"/>
+                        </a:lnRef>
+                        <a:fillRef idx="0">
+                          <a:schemeClr val="dk1"/>
+                        </a:fillRef>
+                        <a:effectRef idx="0">
+                          <a:schemeClr val="dk1"/>
+                        </a:effectRef>
+                        <a:fontRef idx="minor">
+                          <a:schemeClr val="tx1"/>
+                        </a:fontRef>
+                      </wps:style>
+                      <wps:bodyPr/>
+                    </wps:wsp>
+                  </a:graphicData>
+                </a:graphic>
+                <wp14:sizeRelH relativeFrom="margin">
+                  <wp14:pctWidth>0</wp14:pctWidth>
+                </wp14:sizeRelH>
+                <wp14:sizeRelV relativeFrom="margin">
+                  <wp14:pctHeight>0</wp14:pctHeight>
+                </wp14:sizeRelV>
+              </wp:anchor>
+            </w:drawing>
+          </mc:Choice>
+          <mc:Fallback>
+            <w:pict>
+              <v:line w14:anchorId="39E65729" id="Straight Connector 28" o:spid="_x0000_s1026" style="position:absolute;flip:x y;z-index:251740160;visibility:visible;mso-wrap-style:square;mso-width-percent:0;mso-height-percent:0;mso-wrap-distance-left:9pt;mso-wrap-distance-top:0;mso-wrap-distance-right:9pt;mso-wrap-distance-bottom:0;mso-position-horizontal:absolute;mso-position-horizontal-relative:text;mso-position-vertical:absolute;mso-position-vertical-relative:text;mso-width-percent:0;mso-height-percent:0;mso-width-relative:margin;mso-height-relative:margin" from="235.9pt,19.1pt" to="244.6pt,23.85pt" o:gfxdata="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" strokecolor="black [3200]" strokeweight=".5pt">
+                <v:stroke joinstyle="miter"/>
+              </v:line>
+            </w:pict>
+          </mc:Fallback>
+        </mc:AlternateContent>
+      </w:r>
+    </w:p>
+    <w:p>
+      <w:pPr>
+        <w:tabs>
+          <w:tab w:val="left" w:pos="360"/>
+          <w:tab w:val="left" w:pos="810"/>
+          <w:tab w:val="left" w:pos="7920"/>
+        </w:tabs>
+        <w:ind w:right="-20"/>
+        <w:jc w:val="both"/>
+        <w:rPr>
+          <w:rFonts w:ascii="Times New Roman" w:hAnsi="Times New Roman"/>
+          <w:color w:val="FF0000"/>
+          <w:szCs w:val="24"/>
+        </w:rPr>
+      </w:pPr>
+    </w:p>
+    <w:p>
+      <w:pPr>
+        <w:tabs>
+          <w:tab w:val="left" w:pos="360"/>
+          <w:tab w:val="left" w:pos="810"/>
+          <w:tab w:val="left" w:pos="7920"/>
+        </w:tabs>
+        <w:ind w:right="-20"/>
+        <w:jc w:val="both"/>
+        <w:rPr>
+          <w:rFonts w:ascii="Times New Roman" w:hAnsi="Times New Roman"/>
+          <w:color w:val="FF0000"/>
+          <w:szCs w:val="24"/>
+        </w:rPr>
+      </w:pPr>
+    </w:p>
+    <w:p>
+      <w:pPr>
+        <w:tabs>
+          <w:tab w:val="left" w:pos="360"/>
+          <w:tab w:val="left" w:pos="810"/>
+          <w:tab w:val="left" w:pos="7920"/>
+        </w:tabs>
+        <w:ind w:right="-20"/>
+        <w:jc w:val="center"/>
+        <w:rPr>
+          <w:rFonts w:ascii="Times New Roman" w:hAnsi="Times New Roman"/>
+          <w:szCs w:val="24"/>
+        </w:rPr>
+      </w:pPr>
+      <w:r>
+        <w:rPr>
+          <w:rFonts w:ascii="Times New Roman" w:hAnsi="Times New Roman"/>
+          <w:szCs w:val="24"/>
+        </w:rPr>
+        <w:t xml:space="preserve">Fig. </w:t>
+      </w:r>
+      <w:r>
+        <w:rPr>
+          <w:rFonts w:ascii="Times New Roman" w:hAnsi="Times New Roman"/>
+          <w:szCs w:val="24"/>
+        </w:rPr>
+        <w:t>3.2.1</w:t>
+      </w:r>
+      <w:r>
+        <w:rPr>
+          <w:rFonts w:ascii="Times New Roman" w:hAnsi="Times New Roman"/>
+          <w:szCs w:val="24"/>
+        </w:rPr>
+        <w:t xml:space="preserve"> Database Table Relationship Diagram</w:t>
+      </w:r>
+    </w:p>
+    <w:p>
+      <w:pPr>
+        <w:tabs>
+          <w:tab w:val="left" w:pos="360"/>
+          <w:tab w:val="left" w:pos="810"/>
+          <w:tab w:val="left" w:pos="7920"/>
+        </w:tabs>
+        <w:ind w:right="-20"/>
+        <w:jc w:val="both"/>
+        <w:rPr>
+          <w:rFonts w:ascii="Times New Roman" w:hAnsi="Times New Roman"/>
+          <w:color w:val="FF0000"/>
+          <w:szCs w:val="24"/>
+        </w:rPr>
+      </w:pPr>
+      <w:r>
+        <w:rPr>
+          <w:rFonts w:ascii="Times New Roman" w:hAnsi="Times New Roman"/>
+          <w:color w:val="FF0000"/>
+          <w:szCs w:val="24"/>
+        </w:rPr>
         <w:t>This section should describe the design of your proposed system.  Normally this several parts, depending on your project:</w:t>
       </w:r>
     </w:p>
@@ -11020,6 +11991,7 @@
         <w:rPr>
           <w:color w:val="FF0000"/>
         </w:rPr>
+        <w:lastRenderedPageBreak/>
         <w:t>The design should be linked to requirements and, where applicable give a critical discussion of key design decisions/styles/patterns used. There might be a data model, a UI design, details of external interfaces, and of other important issues e.g. concurrency, event handling, error and exception handling, security, data persistence. No particular notation or tool is mandated. A satisfactory design will show a grasp of the main design issues. For top marks aim for outstanding design documentation approaching that of the best professionals. Prove that you have a very strong grasp of the design issues and aim for documentation that could be passed on to a developer without the need for further explanation</w:t>
       </w:r>
     </w:p>
@@ -11098,7 +12070,6 @@
         </w:numPr>
       </w:pPr>
       <w:r>
-        <w:lastRenderedPageBreak/>
         <w:t>graphs</w:t>
       </w:r>
     </w:p>
@@ -11281,6 +12252,7 @@
         <w:pStyle w:val="CSC3002SubHead"/>
       </w:pPr>
       <w:r>
+        <w:lastRenderedPageBreak/>
         <w:t>CI (Continuous Integration)</w:t>
       </w:r>
     </w:p>
@@ -11296,21 +12268,7 @@
         <w:rPr>
           <w:color w:val="FF0000"/>
         </w:rPr>
-        <w:t xml:space="preserve">This section will be judged in tandem with other evidence including evidence of unit tests and/or test documentation on the Repo. There should be a discussion of Test Approach e.g. unit testing, system testing, regression testing </w:t>
-      </w:r>
-      <w:proofErr w:type="spellStart"/>
-      <w:r>
-        <w:rPr>
-          <w:color w:val="FF0000"/>
-        </w:rPr>
-        <w:t>etc</w:t>
-      </w:r>
-      <w:proofErr w:type="spellEnd"/>
-      <w:r>
-        <w:rPr>
-          <w:color w:val="FF0000"/>
-        </w:rPr>
-        <w:t>; Test cases should be described and justified; Include Testing tools used and provide evidence that testing coverage was complete. Provide proof that testing was completed, either showing sample test history and/or describing automated tests.</w:t>
+        <w:t>This section will be judged in tandem with other evidence including evidence of unit tests and/or test documentation on the Repo. There should be a discussion of Test Approach e.g. unit testing, system testing, regression testing etc; Test cases should be described and justified; Include Testing tools used and provide evidence that testing coverage was complete. Provide proof that testing was completed, either showing sample test history and/or describing automated tests.</w:t>
       </w:r>
     </w:p>
     <w:p>
@@ -11416,11 +12374,7 @@
         <w:t xml:space="preserve"> is an outlier or an inlier.</w:t>
       </w:r>
       <w:r>
-        <w:t xml:space="preserve"> The experiment </w:t>
-      </w:r>
-      <w:r>
-        <w:lastRenderedPageBreak/>
-        <w:t>is performed on Cloud platform CPU usage. Techniques are evaluated using accuracy, recall, precision and f1. This experiment determines which voting system works best out of two implemented. Results show that the ensemble detection method implemented can detect outliers in the CPU usage data. It sometimes produces good scores but does not perform well against unstable data. This experiment determines that a ‘Combined Confidence’ voting system produces the best scores.</w:t>
+        <w:t xml:space="preserve"> The experiment is performed on Cloud platform CPU usage. Techniques are evaluated using accuracy, recall, precision and f1. This experiment determines which voting system works best out of two implemented. Results show that the ensemble detection method implemented can detect outliers in the CPU usage data. It sometimes produces good scores but does not perform well against unstable data. This experiment determines that a ‘Combined Confidence’ voting system produces the best scores.</w:t>
       </w:r>
     </w:p>
     <w:p>
@@ -11483,7 +12437,14 @@
         <w:rPr>
           <w:lang w:val="en-US"/>
         </w:rPr>
-        <w:t>Amazon Web Services (AWS) provides many tools for analyzing the metrics of an EC2 instance. CPU Utilization is arguably the most important metric, since it “identifies the processing power required run an application on a selected instance [2]”. Problems with an EC2 instance, or an application running on one, can often be identified by a discrepancy in CPU usage [3].</w:t>
+        <w:t xml:space="preserve">Amazon Web Services (AWS) provides many tools for analyzing the metrics of an EC2 instance. CPU Utilization is arguably the most important metric, since it “identifies the processing power required run an application on a selected instance [2]”. Problems with an </w:t>
+      </w:r>
+      <w:r>
+        <w:rPr>
+          <w:lang w:val="en-US"/>
+        </w:rPr>
+        <w:lastRenderedPageBreak/>
+        <w:t>EC2 instance, or an application running on one, can often be identified by a discrepancy in CPU usage [3].</w:t>
       </w:r>
     </w:p>
     <w:p>
@@ -11616,7 +12577,6 @@
         <w:rPr>
           <w:rFonts w:cs="Times New Roman"/>
         </w:rPr>
-        <w:lastRenderedPageBreak/>
         <w:t>Hypothesis</w:t>
       </w:r>
     </w:p>
@@ -11740,6 +12700,7 @@
         <w:rPr>
           <w:lang w:val="en-US"/>
         </w:rPr>
+        <w:lastRenderedPageBreak/>
         <w:t xml:space="preserve">The software used to perform the experiments uses the labels provided by NAB to plot the outliers. The graph below shows some </w:t>
       </w:r>
       <w:r>
@@ -11956,7 +12917,6 @@
         <w:rPr>
           <w:lang w:val="en-US"/>
         </w:rPr>
-        <w:lastRenderedPageBreak/>
         <w:t>The ‘Combined Confidence’ voting system produces better scores than the ‘Majority Classification’ voting system concluding that ‘Combined Confidence’ is a better solution as hypothesized. Tables 1 and 2 in Appendix A provide detailed scores for each dataset, table 4 provides a side-by-side comparison. ‘Combined Confidence’ produces better scores for precision, recall and f1. Table 3 shows that the ‘Majority Classification’ system cannot outperform moving average (one of the detectors in the ensemble) proving this method is ineffective. ‘Majority Classification’ has a higher average accuracy, but false negatives are crucial when analyzing CPU usage</w:t>
       </w:r>
       <w:r>
@@ -12012,21 +12972,21 @@
         <w:rPr>
           <w:lang w:val="en-US"/>
         </w:rPr>
-        <w:t xml:space="preserve">The ensemble technique of detecting outliers is sometimes very effective. In Fig. 7, graphs </w:t>
-      </w:r>
-      <w:proofErr w:type="gramStart"/>
-      <w:r>
+        <w:lastRenderedPageBreak/>
+        <w:t>The ensemble technique of detecting outliers is sometimes very effective. In Fig. 7, graphs I, V, VIII and IX show that the detection is working and good scores for recall, precision and f1 are generated.</w:t>
+      </w:r>
+    </w:p>
+    <w:p>
+      <w:pPr>
         <w:rPr>
           <w:lang w:val="en-US"/>
         </w:rPr>
-        <w:t>I</w:t>
-      </w:r>
-      <w:proofErr w:type="gramEnd"/>
+      </w:pPr>
       <w:r>
         <w:rPr>
           <w:lang w:val="en-US"/>
         </w:rPr>
-        <w:t>, V, VIII and IX show that the detection is working and good scores for recall, precision and f1 are generated.</w:t>
+        <w:t>This technique is sometimes ineffective, especially against unstable datasets. In Fig. 7, graphs II, III and VII show that the detection has failed, and the ensemble of detectors are ineffective. Although the ensemble produces weak scores in these datasets, table 3 shows that the ‘moving histogram’ detector produces good scores. An improvement to the voting system, by potentially adding weighted confidences, could produce better detection in these graphs.</w:t>
       </w:r>
     </w:p>
     <w:p>
@@ -12039,49 +12999,49 @@
         <w:rPr>
           <w:lang w:val="en-US"/>
         </w:rPr>
-        <w:t>This technique is sometimes ineffective, especially against unstable datasets. In Fig. 7, graphs II, III and VII show that the detection has failed, and the ensemble of detectors are ineffective. Although the ensemble produces weak scores in these datasets, table 3 shows that the ‘moving histogram’ detector produces good scores. An improvement to the voting system, by potentially adding weighted confidences, could produce better detection in these graphs.</w:t>
-      </w:r>
-    </w:p>
-    <w:p>
-      <w:pPr>
+        <w:t xml:space="preserve">Observations of Fig. 7 show that the detector is very nearly producing perfect scores for some datasets. Graph VI shows that a false positive detection was made 1 </w:t>
+      </w:r>
+      <w:r>
         <w:rPr>
           <w:lang w:val="en-US"/>
         </w:rPr>
-      </w:pPr>
+        <w:t>data point</w:t>
+      </w:r>
       <w:r>
         <w:rPr>
           <w:lang w:val="en-US"/>
         </w:rPr>
-        <w:t xml:space="preserve">Observations of Fig. 7 show that the detector is very nearly producing perfect scores for some datasets. Graph VI shows that a false positive detection was made 1 </w:t>
+        <w:t xml:space="preserve"> in the </w:t>
       </w:r>
       <w:r>
         <w:rPr>
           <w:lang w:val="en-US"/>
         </w:rPr>
-        <w:t>data point</w:t>
+        <w:t>time series</w:t>
       </w:r>
       <w:r>
         <w:rPr>
           <w:lang w:val="en-US"/>
         </w:rPr>
-        <w:t xml:space="preserve"> in the </w:t>
-      </w:r>
-      <w:r>
+        <w:t xml:space="preserve"> away from the false negative. This would have produced a perfect score for this dataset. Similarly, in graphs VIII and IX, the detectors would have produced perfect scores if they had correctly classified the second false negatives.</w:t>
+      </w:r>
+    </w:p>
+    <w:p>
+      <w:pPr>
+        <w:pStyle w:val="Heading2"/>
         <w:rPr>
           <w:lang w:val="en-US"/>
         </w:rPr>
-        <w:t>time series</w:t>
-      </w:r>
+      </w:pPr>
       <w:r>
         <w:rPr>
           <w:lang w:val="en-US"/>
         </w:rPr>
-        <w:t xml:space="preserve"> away from the false negative. This would have produced a perfect score for this dataset. Similarly, in graphs VIII and IX, the detectors would have produced perfect scores if they had correctly classified the second false negatives.</w:t>
-      </w:r>
-    </w:p>
-    <w:p>
-      <w:pPr>
-        <w:pStyle w:val="Heading2"/>
+        <w:t>Conclusion</w:t>
+      </w:r>
+    </w:p>
+    <w:p>
+      <w:pPr>
         <w:rPr>
           <w:lang w:val="en-US"/>
         </w:rPr>
@@ -12090,7 +13050,7 @@
         <w:rPr>
           <w:lang w:val="en-US"/>
         </w:rPr>
-        <w:t>Conclusion</w:t>
+        <w:t>This experiment evaluated the newly implemented Ensemble technique of detecting outliers and determined that it is effective in detecting outliers and producing good scores in some datasets.</w:t>
       </w:r>
     </w:p>
     <w:p>
@@ -12103,27 +13063,7 @@
         <w:rPr>
           <w:lang w:val="en-US"/>
         </w:rPr>
-        <w:t>This experiment evaluated the newly implemented Ensemble technique of detecting outliers and determined that it is effective in detecting outliers and producing good scores in some datasets.</w:t>
-      </w:r>
-    </w:p>
-    <w:p>
-      <w:pPr>
-        <w:rPr>
-          <w:lang w:val="en-US"/>
-        </w:rPr>
-      </w:pPr>
-      <w:r>
-        <w:rPr>
-          <w:lang w:val="en-US"/>
-        </w:rPr>
-        <w:t xml:space="preserve">It was found that this technique is ineffective in detecting outliers in unstable datasets, but some detectors within the ensemble are more effective in unstable datasets than others. </w:t>
-      </w:r>
-      <w:r>
-        <w:rPr>
-          <w:lang w:val="en-US"/>
-        </w:rPr>
-        <w:lastRenderedPageBreak/>
-        <w:t>Meaning improvements to the voting system could improve upon this issue. In other datasets, perfect scores are almost achieved.</w:t>
+        <w:t>It was found that this technique is ineffective in detecting outliers in unstable datasets, but some detectors within the ensemble are more effective in unstable datasets than others. Meaning improvements to the voting system could improve upon this issue. In other datasets, perfect scores are almost achieved.</w:t>
       </w:r>
     </w:p>
     <w:p>
@@ -12252,20 +13192,7 @@
           <w:lang w:val="en-US"/>
         </w:rPr>
         <w:tab/>
-      </w:r>
-      <w:proofErr w:type="spellStart"/>
-      <w:r>
-        <w:rPr>
-          <w:lang w:val="en-US"/>
-        </w:rPr>
-        <w:t>Ionos</w:t>
-      </w:r>
-      <w:proofErr w:type="spellEnd"/>
-      <w:r>
-        <w:rPr>
-          <w:lang w:val="en-US"/>
-        </w:rPr>
-        <w:t xml:space="preserve"> (2020, Feb. 24) </w:t>
+        <w:t xml:space="preserve">Ionos (2020, Feb. 24) </w:t>
       </w:r>
       <w:r>
         <w:rPr>
@@ -12315,21 +13242,7 @@
         <w:rPr>
           <w:lang w:val="en-US"/>
         </w:rPr>
-        <w:t xml:space="preserve">Sasaki. (2007). </w:t>
-      </w:r>
-      <w:proofErr w:type="gramStart"/>
-      <w:r>
-        <w:rPr>
-          <w:lang w:val="en-US"/>
-        </w:rPr>
-        <w:t>The</w:t>
-      </w:r>
-      <w:proofErr w:type="gramEnd"/>
-      <w:r>
-        <w:rPr>
-          <w:lang w:val="en-US"/>
-        </w:rPr>
-        <w:t xml:space="preserve"> truth of the F-measure. Teach Tutor Mater.</w:t>
+        <w:t>Sasaki. (2007). The truth of the F-measure. Teach Tutor Mater.</w:t>
       </w:r>
       <w:r>
         <w:rPr>
@@ -12352,6 +13265,7 @@
         <w:ind w:left="720" w:hanging="720"/>
       </w:pPr>
       <w:r>
+        <w:lastRenderedPageBreak/>
         <w:t>[5</w:t>
       </w:r>
       <w:r>
@@ -12361,21 +13275,12 @@
         <w:tab/>
         <w:t xml:space="preserve">Numenta. (2015). </w:t>
       </w:r>
-      <w:proofErr w:type="gramStart"/>
       <w:r>
         <w:rPr>
           <w:i/>
           <w:iCs/>
         </w:rPr>
-        <w:t>The</w:t>
-      </w:r>
-      <w:proofErr w:type="gramEnd"/>
-      <w:r>
-        <w:rPr>
-          <w:i/>
-          <w:iCs/>
-        </w:rPr>
-        <w:t xml:space="preserve"> Numenta Anomaly Benchmark – White Paper.</w:t>
+        <w:t>The Numenta Anomaly Benchmark – White Paper.</w:t>
       </w:r>
       <w:r>
         <w:t xml:space="preserve"> 1. Available: </w:t>
@@ -12404,15 +13309,7 @@
       </w:r>
       <w:r>
         <w:tab/>
-        <w:t>Cloudfactory. (</w:t>
-      </w:r>
-      <w:proofErr w:type="spellStart"/>
-      <w:r>
-        <w:t>n.d.</w:t>
-      </w:r>
-      <w:proofErr w:type="spellEnd"/>
-      <w:r>
-        <w:t xml:space="preserve">). </w:t>
+        <w:t xml:space="preserve">Cloudfactory. (n.d.). </w:t>
       </w:r>
       <w:r>
         <w:rPr>
@@ -12574,14 +13471,7 @@
         <w:rPr>
           <w:rFonts w:ascii="Times New Roman" w:hAnsi="Times New Roman"/>
         </w:rPr>
-        <w:t xml:space="preserve"> is an outlier or an inlier. This technique is tested on Dengue Fever rates in regions of Vietnam. Observations of generated </w:t>
-      </w:r>
-      <w:r>
-        <w:rPr>
-          <w:rFonts w:ascii="Times New Roman" w:hAnsi="Times New Roman"/>
-        </w:rPr>
-        <w:lastRenderedPageBreak/>
-        <w:t>graphs show that this technique is effective in detecting outliers. Obvious outliers and some subtle outliers can be detected using this method but on rare occasions an outlier is missed and there are many false alarms. A comparison with a traditional classifier (KNN) proves that this method of detecting outliers is of good standard.</w:t>
+        <w:t xml:space="preserve"> is an outlier or an inlier. This technique is tested on Dengue Fever rates in regions of Vietnam. Observations of generated graphs show that this technique is effective in detecting outliers. Obvious outliers and some subtle outliers can be detected using this method but on rare occasions an outlier is missed and there are many false alarms. A comparison with a traditional classifier (KNN) proves that this method of detecting outliers is of good standard.</w:t>
       </w:r>
     </w:p>
     <w:p>
@@ -12677,7 +13567,14 @@
         <w:rPr>
           <w:rFonts w:ascii="Times New Roman" w:hAnsi="Times New Roman"/>
         </w:rPr>
-        <w:t>The data is unlabelled. The techniques used will be unsupervised and will not require any training. The ultimate goal of this experiment is to run outlier detection on these datasets and see if the outliers correlate between different datasets, if they do, then the outlier detection is working.</w:t>
+        <w:t xml:space="preserve">The data is unlabelled. The techniques used will be unsupervised and will not require any training. The ultimate goal of this experiment is to run outlier detection on these </w:t>
+      </w:r>
+      <w:r>
+        <w:rPr>
+          <w:rFonts w:ascii="Times New Roman" w:hAnsi="Times New Roman"/>
+        </w:rPr>
+        <w:lastRenderedPageBreak/>
+        <w:t>datasets and see if the outliers correlate between different datasets, if they do, then the outlier detection is working.</w:t>
       </w:r>
     </w:p>
     <w:p>
@@ -12820,7 +13717,6 @@
         <w:rPr>
           <w:rFonts w:ascii="Times New Roman" w:hAnsi="Times New Roman"/>
         </w:rPr>
-        <w:lastRenderedPageBreak/>
         <w:t>The outlier detection methods in the ensemble are implemented using python. These methods work individually first to make a prediction with a confidence score. A voting system, also implemented using python, determines the final classification.</w:t>
       </w:r>
     </w:p>
@@ -12888,15 +13784,7 @@
         <w:pStyle w:val="Heading2"/>
       </w:pPr>
       <w:r>
-        <w:t xml:space="preserve">Evaluation of </w:t>
-      </w:r>
-      <w:proofErr w:type="gramStart"/>
-      <w:r>
-        <w:t>An</w:t>
-      </w:r>
-      <w:proofErr w:type="gramEnd"/>
-      <w:r>
-        <w:t xml:space="preserve"> Giang Data</w:t>
+        <w:t>Evaluation of An Giang Data</w:t>
       </w:r>
     </w:p>
     <w:p>
@@ -12930,6 +13818,7 @@
         <w:rPr>
           <w:rFonts w:ascii="Times New Roman" w:hAnsi="Times New Roman"/>
         </w:rPr>
+        <w:lastRenderedPageBreak/>
         <w:t>A great number of detections have been made in graph V compared with the rest, the detection technique may be ineffective against such unstable data. But a cluster of detections are shown in the 2005 to 2010 period. There is a trough in the time series which correlates with the detection made in graph II where an outlier is detected in average humidity. The outlier detected here does not look irregular when plotted since it is not major peak or a trough but could be expected to be an actual outlier because of the irregular temperature.</w:t>
       </w:r>
     </w:p>
@@ -12945,15 +13834,7 @@
         <w:pStyle w:val="Heading2"/>
       </w:pPr>
       <w:r>
-        <w:t xml:space="preserve">Evaluation of </w:t>
-      </w:r>
-      <w:proofErr w:type="gramStart"/>
-      <w:r>
-        <w:t>Bac</w:t>
-      </w:r>
-      <w:proofErr w:type="gramEnd"/>
-      <w:r>
-        <w:t xml:space="preserve"> Lieu Data</w:t>
+        <w:t>Evaluation of Bac Lieu Data</w:t>
       </w:r>
     </w:p>
     <w:p>
@@ -12990,118 +13871,112 @@
         <w:rPr>
           <w:rFonts w:ascii="Times New Roman" w:hAnsi="Times New Roman"/>
         </w:rPr>
-        <w:t xml:space="preserve">Similarly to graph V in the An Giang Data, the detector has marked many data points as outliers, solidifying the fact that this detector may be ineffective against unstable data. Besides graph V there are a number of correlations between the graphs. The initial spike in </w:t>
-      </w:r>
+        <w:t>Similarly to graph V in the An Giang Data, the detector has marked many data points as outliers, solidifying the fact that this detector may be ineffective against unstable data. Besides graph V there are a number of correlations between the graphs. The initial spike in dengue fever rates in graph I correlate with the average humidity in graph II and the drop in no. raining days in graph IV. These correlations are marked as outliers by the detectors. Again, the trough in graph IV is picked up by the detector as well as a sudden spike in total rainfall in graph III.</w:t>
+      </w:r>
+    </w:p>
+    <w:p>
+      <w:pPr>
+        <w:pStyle w:val="Heading2"/>
+        <w:rPr>
+          <w:rFonts w:cs="Times New Roman"/>
+        </w:rPr>
+      </w:pPr>
+      <w:r>
+        <w:rPr>
+          <w:rFonts w:cs="Times New Roman"/>
+        </w:rPr>
+        <w:t>Comparison with a Traditional Classification Technique – KNN</w:t>
+      </w:r>
+    </w:p>
+    <w:p>
+      <w:pPr>
+        <w:rPr>
+          <w:rFonts w:ascii="Times New Roman" w:hAnsi="Times New Roman"/>
+        </w:rPr>
+      </w:pPr>
+      <w:r>
+        <w:rPr>
+          <w:rFonts w:ascii="Times New Roman" w:hAnsi="Times New Roman"/>
+        </w:rPr>
+        <w:t>To test the effectiveness of this newly implemented ensemble, KNN outlier detection has been applied to the datasets</w:t>
+      </w:r>
+      <w:r>
+        <w:rPr>
+          <w:rFonts w:ascii="Times New Roman" w:hAnsi="Times New Roman"/>
+        </w:rPr>
+        <w:t xml:space="preserve"> [2</w:t>
+      </w:r>
+      <w:r>
+        <w:rPr>
+          <w:rFonts w:ascii="Times New Roman" w:hAnsi="Times New Roman"/>
+        </w:rPr>
+        <w:t>]</w:t>
+      </w:r>
+      <w:r>
+        <w:rPr>
+          <w:rFonts w:ascii="Times New Roman" w:hAnsi="Times New Roman"/>
+        </w:rPr>
+        <w:t>.</w:t>
+      </w:r>
+    </w:p>
+    <w:p>
+      <w:pPr>
+        <w:rPr>
+          <w:rFonts w:ascii="Times New Roman" w:hAnsi="Times New Roman"/>
+        </w:rPr>
+      </w:pPr>
+    </w:p>
+    <w:p>
+      <w:pPr>
+        <w:pStyle w:val="Heading2"/>
+        <w:rPr>
+          <w:rFonts w:cs="Times New Roman"/>
+        </w:rPr>
+      </w:pPr>
+      <w:r>
+        <w:rPr>
+          <w:rFonts w:cs="Times New Roman"/>
+        </w:rPr>
+        <w:t>Comparison of Results</w:t>
+      </w:r>
+    </w:p>
+    <w:p>
+      <w:pPr>
+        <w:rPr>
+          <w:rFonts w:ascii="Times New Roman" w:hAnsi="Times New Roman"/>
+        </w:rPr>
+      </w:pPr>
+      <w:r>
+        <w:rPr>
+          <w:rFonts w:ascii="Times New Roman" w:hAnsi="Times New Roman"/>
+        </w:rPr>
+        <w:t>KNN failed to detect some of the obvious outliers (peaks/troughs) that are detected by the ensemble method. In graph IV of the An Giang data, the ensemble method correctly identifies outliers in the 3-4 year stretch where there were no raining days, but KNN fails to detect this data as anomalous. Similarly, KNN detects two spikes in dengue fever rates in the An Giang region and misses a major peak in around 2007, the ensemble technique detects this spike.</w:t>
+      </w:r>
+    </w:p>
+    <w:p>
+      <w:pPr>
+        <w:rPr>
+          <w:rFonts w:ascii="Times New Roman" w:hAnsi="Times New Roman"/>
+        </w:rPr>
+      </w:pPr>
+      <w:r>
+        <w:rPr>
+          <w:rFonts w:ascii="Times New Roman" w:hAnsi="Times New Roman"/>
+        </w:rPr>
+        <w:t>KNN performs better for graph V in both regions. The ensemble method detects a large number of outliers whereas KNN detects a few in areas of the graphs that (appear to be) actual outliers. KNN appears to detect the top of peaks better than the ensemble method.</w:t>
+      </w:r>
+    </w:p>
+    <w:p>
+      <w:pPr>
+        <w:rPr>
+          <w:rFonts w:ascii="Times New Roman" w:hAnsi="Times New Roman"/>
+        </w:rPr>
+      </w:pPr>
       <w:r>
         <w:rPr>
           <w:rFonts w:ascii="Times New Roman" w:hAnsi="Times New Roman"/>
         </w:rPr>
         <w:lastRenderedPageBreak/>
-        <w:t>dengue fever rates in graph I correlate with the average humidity in graph II and the drop in no. raining days in graph IV. These correlations are marked as outliers by the detectors. Again, the trough in graph IV is picked up by the detector as well as a sudden spike in total rainfall in graph III.</w:t>
-      </w:r>
-    </w:p>
-    <w:p>
-      <w:pPr>
-        <w:pStyle w:val="Heading2"/>
-        <w:rPr>
-          <w:rFonts w:cs="Times New Roman"/>
-        </w:rPr>
-      </w:pPr>
-      <w:r>
-        <w:rPr>
-          <w:rFonts w:cs="Times New Roman"/>
-        </w:rPr>
-        <w:t>Comparison with a Traditional Classification Technique – KNN</w:t>
-      </w:r>
-    </w:p>
-    <w:p>
-      <w:pPr>
-        <w:rPr>
-          <w:rFonts w:ascii="Times New Roman" w:hAnsi="Times New Roman"/>
-        </w:rPr>
-      </w:pPr>
-      <w:r>
-        <w:rPr>
-          <w:rFonts w:ascii="Times New Roman" w:hAnsi="Times New Roman"/>
-        </w:rPr>
-        <w:t>To test the effectiveness of this newly implemented ensemble, KNN outlier detection has been applied to the datasets</w:t>
-      </w:r>
-      <w:r>
-        <w:rPr>
-          <w:rFonts w:ascii="Times New Roman" w:hAnsi="Times New Roman"/>
-        </w:rPr>
-        <w:t xml:space="preserve"> [2</w:t>
-      </w:r>
-      <w:r>
-        <w:rPr>
-          <w:rFonts w:ascii="Times New Roman" w:hAnsi="Times New Roman"/>
-        </w:rPr>
-        <w:t>]</w:t>
-      </w:r>
-      <w:r>
-        <w:rPr>
-          <w:rFonts w:ascii="Times New Roman" w:hAnsi="Times New Roman"/>
-        </w:rPr>
-        <w:t>.</w:t>
-      </w:r>
-    </w:p>
-    <w:p>
-      <w:pPr>
-        <w:rPr>
-          <w:rFonts w:ascii="Times New Roman" w:hAnsi="Times New Roman"/>
-        </w:rPr>
-      </w:pPr>
-    </w:p>
-    <w:p>
-      <w:pPr>
-        <w:pStyle w:val="Heading2"/>
-        <w:rPr>
-          <w:rFonts w:cs="Times New Roman"/>
-        </w:rPr>
-      </w:pPr>
-      <w:r>
-        <w:rPr>
-          <w:rFonts w:cs="Times New Roman"/>
-        </w:rPr>
-        <w:t>Comparison of Results</w:t>
-      </w:r>
-    </w:p>
-    <w:p>
-      <w:pPr>
-        <w:rPr>
-          <w:rFonts w:ascii="Times New Roman" w:hAnsi="Times New Roman"/>
-        </w:rPr>
-      </w:pPr>
-      <w:r>
-        <w:rPr>
-          <w:rFonts w:ascii="Times New Roman" w:hAnsi="Times New Roman"/>
-        </w:rPr>
-        <w:t>KNN failed to detect some of the obvious outliers (peaks/troughs) that are detected by the ensemble method. In graph IV of the An Giang data, the ensemble method correctly identifies outliers in the 3-4 year stretch where there were no raining days, but KNN fails to detect this data as anomalous. Similarly, KNN detects two spikes in dengue fever rates in the An Giang region and misses a major peak in around 2007, the ensemble technique detects this spike.</w:t>
-      </w:r>
-    </w:p>
-    <w:p>
-      <w:pPr>
-        <w:rPr>
-          <w:rFonts w:ascii="Times New Roman" w:hAnsi="Times New Roman"/>
-        </w:rPr>
-      </w:pPr>
-      <w:r>
-        <w:rPr>
-          <w:rFonts w:ascii="Times New Roman" w:hAnsi="Times New Roman"/>
-        </w:rPr>
-        <w:t>KNN performs better for graph V in both regions. The ensemble method detects a large number of outliers whereas KNN detects a few in areas of the graphs that (appear to be) actual outliers. KNN appears to detect the top of peaks better than the ensemble method.</w:t>
-      </w:r>
-    </w:p>
-    <w:p>
-      <w:pPr>
-        <w:rPr>
-          <w:rFonts w:ascii="Times New Roman" w:hAnsi="Times New Roman"/>
-        </w:rPr>
-      </w:pPr>
-      <w:r>
-        <w:rPr>
-          <w:rFonts w:ascii="Times New Roman" w:hAnsi="Times New Roman"/>
-        </w:rPr>
         <w:t>Something important to note when comparing these results is that the ensemble method takes much less time to run than KNN. It took KNN ~6 seconds to process each dataset and it took the ensemble ~1 second</w:t>
       </w:r>
       <w:r>
@@ -13206,7 +14081,6 @@
         <w:rPr>
           <w:rFonts w:ascii="Times New Roman" w:hAnsi="Times New Roman"/>
         </w:rPr>
-        <w:lastRenderedPageBreak/>
         <w:t xml:space="preserve"> [2</w:t>
       </w:r>
       <w:r>
@@ -13538,6 +14412,7 @@
                 <w:noProof/>
                 <w:lang w:eastAsia="en-GB"/>
               </w:rPr>
+              <w:lastRenderedPageBreak/>
               <w:drawing>
                 <wp:inline distT="0" distB="0" distL="0" distR="0" wp14:anchorId="6045F567" wp14:editId="76E45618">
                   <wp:extent cx="2218868" cy="1260000"/>
@@ -14140,7 +15015,6 @@
           <w:noProof/>
           <w:lang w:eastAsia="en-GB"/>
         </w:rPr>
-        <w:lastRenderedPageBreak/>
         <w:drawing>
           <wp:inline distT="0" distB="0" distL="0" distR="0" wp14:anchorId="36BC3662" wp14:editId="6D7F2B42">
             <wp:extent cx="2163396" cy="1260000"/>
@@ -14950,6 +15824,7 @@
               <w:jc w:val="center"/>
             </w:pPr>
             <w:r>
+              <w:lastRenderedPageBreak/>
               <w:t>Numenta VM6</w:t>
             </w:r>
           </w:p>
@@ -16344,7 +17219,6 @@
               <w:jc w:val="center"/>
             </w:pPr>
             <w:r>
-              <w:lastRenderedPageBreak/>
               <w:t>Numenta VM7</w:t>
             </w:r>
           </w:p>
@@ -17438,6 +18312,7 @@
               <w:jc w:val="center"/>
             </w:pPr>
             <w:r>
+              <w:lastRenderedPageBreak/>
               <w:t>Numenta VM6</w:t>
             </w:r>
           </w:p>
@@ -18389,7 +19264,6 @@
               <w:jc w:val="center"/>
             </w:pPr>
             <w:r>
-              <w:lastRenderedPageBreak/>
               <w:t>2</w:t>
             </w:r>
           </w:p>
@@ -18989,6 +19863,7 @@
                 <w:rFonts w:ascii="Times New Roman" w:hAnsi="Times New Roman"/>
                 <w:sz w:val="20"/>
               </w:rPr>
+              <w:lastRenderedPageBreak/>
               <w:t>I. Detection result for An Giang Dengue Fever Rate</w:t>
             </w:r>
           </w:p>
@@ -19283,7 +20158,6 @@
                 <w:sz w:val="20"/>
                 <w:lang w:eastAsia="en-GB"/>
               </w:rPr>
-              <w:lastRenderedPageBreak/>
               <w:drawing>
                 <wp:inline distT="0" distB="0" distL="0" distR="0" wp14:anchorId="326D56E4" wp14:editId="27AB4032">
                   <wp:extent cx="2674189" cy="1450272"/>
@@ -19446,15 +20320,7 @@
         <w:t xml:space="preserve"> Ensemble Detection</w:t>
       </w:r>
       <w:r>
-        <w:t xml:space="preserve"> on </w:t>
-      </w:r>
-      <w:proofErr w:type="gramStart"/>
-      <w:r>
-        <w:t>An</w:t>
-      </w:r>
-      <w:proofErr w:type="gramEnd"/>
-      <w:r>
-        <w:t xml:space="preserve"> Giang Dengue Fever Data</w:t>
+        <w:t xml:space="preserve"> on An Giang Dengue Fever Data</w:t>
       </w:r>
     </w:p>
     <w:p>
@@ -19730,6 +20596,7 @@
                 <w:noProof/>
                 <w:lang w:eastAsia="en-GB"/>
               </w:rPr>
+              <w:lastRenderedPageBreak/>
               <w:drawing>
                 <wp:inline distT="0" distB="0" distL="0" distR="0" wp14:anchorId="790536BB" wp14:editId="58119AC5">
                   <wp:extent cx="2769870" cy="1516585"/>
@@ -19946,7 +20813,6 @@
                 <w:noProof/>
                 <w:lang w:eastAsia="en-GB"/>
               </w:rPr>
-              <w:lastRenderedPageBreak/>
               <w:drawing>
                 <wp:inline distT="0" distB="0" distL="0" distR="0" wp14:anchorId="03E372B9" wp14:editId="47B4DB8E">
                   <wp:extent cx="2740025" cy="1493262"/>
@@ -20108,21 +20974,7 @@
         <w:t>Fig. 2</w:t>
       </w:r>
       <w:r>
-        <w:t xml:space="preserve"> </w:t>
-      </w:r>
-      <w:r>
-        <w:t xml:space="preserve">Ensemble Detection on </w:t>
-      </w:r>
-      <w:proofErr w:type="gramStart"/>
-      <w:r>
-        <w:t>Bac</w:t>
-      </w:r>
-      <w:proofErr w:type="gramEnd"/>
-      <w:r>
-        <w:t xml:space="preserve"> Lieu</w:t>
-      </w:r>
-      <w:r>
-        <w:t xml:space="preserve"> Dengue Fever Data</w:t>
+        <w:t xml:space="preserve"> Ensemble Detection on Bac Lieu Dengue Fever Data</w:t>
       </w:r>
     </w:p>
     <w:p>
@@ -20407,6 +21259,7 @@
                 <w:sz w:val="20"/>
                 <w:lang w:eastAsia="en-GB"/>
               </w:rPr>
+              <w:lastRenderedPageBreak/>
               <w:drawing>
                 <wp:inline distT="0" distB="0" distL="0" distR="0" wp14:anchorId="20997DF2" wp14:editId="3B818029">
                   <wp:extent cx="2717321" cy="1300702"/>
@@ -20780,7 +21633,6 @@
                 <w:rFonts w:ascii="Times New Roman" w:hAnsi="Times New Roman"/>
                 <w:sz w:val="20"/>
               </w:rPr>
-              <w:lastRenderedPageBreak/>
               <w:t>V. Detection result for An Giang Average Temperature</w:t>
             </w:r>
           </w:p>
@@ -20813,15 +21665,7 @@
         <w:jc w:val="center"/>
       </w:pPr>
       <w:r>
-        <w:t xml:space="preserve">Fig. 3 KNN Outlier Detection on </w:t>
-      </w:r>
-      <w:proofErr w:type="gramStart"/>
-      <w:r>
-        <w:t>An</w:t>
-      </w:r>
-      <w:proofErr w:type="gramEnd"/>
-      <w:r>
-        <w:t xml:space="preserve"> Giang Dengue Fever Data</w:t>
+        <w:t>Fig. 3 KNN Outlier Detection on An Giang Dengue Fever Data</w:t>
       </w:r>
     </w:p>
     <w:p>
@@ -21137,6 +21981,7 @@
                 <w:sz w:val="20"/>
                 <w:lang w:eastAsia="en-GB"/>
               </w:rPr>
+              <w:lastRenderedPageBreak/>
               <w:drawing>
                 <wp:inline distT="0" distB="0" distL="0" distR="0" wp14:anchorId="622C821F" wp14:editId="6088CFF4">
                   <wp:extent cx="2760345" cy="1324354"/>
@@ -21554,16 +22399,7 @@
         <w:jc w:val="center"/>
       </w:pPr>
       <w:r>
-        <w:t>Fig. 4</w:t>
-      </w:r>
-      <w:r>
-        <w:t xml:space="preserve"> KNN Outlier Detection on </w:t>
-      </w:r>
-      <w:r>
-        <w:t>Bac Lieu</w:t>
-      </w:r>
-      <w:r>
-        <w:t xml:space="preserve"> Dengue Fever Data</w:t>
+        <w:t>Fig. 4 KNN Outlier Detection on Bac Lieu Dengue Fever Data</w:t>
       </w:r>
     </w:p>
     <w:p>
@@ -21592,7 +22428,6 @@
           <w:color w:val="FF0000"/>
           <w:szCs w:val="24"/>
         </w:rPr>
-        <w:lastRenderedPageBreak/>
         <w:t>Provide a summary evaluation of the success of the project with respect to criteria identified in the introduction. Different projects will have a different emphasis. In all cases you are expected to provide empirical results and to draw conclusions from those results. You may use your software to generate experimental results. Be sure to describe the methodology of your evaluation or experimentation. An experiment is typically described in terms of its goals, the hypotheses being tested, the subject of the experiment, what is being measured and what is controlled, the results obtained and the analysis and interpretation of those results. A discussion of the significance of your experimental results may be appropriate or why the new system you have developed improves on what was already there. Do your results agree with other previous work or ideas? How does your system compare with similar ones?</w:t>
       </w:r>
     </w:p>
@@ -21672,6 +22507,7 @@
           <w:color w:val="FF0000"/>
           <w:szCs w:val="24"/>
         </w:rPr>
+        <w:lastRenderedPageBreak/>
         <w:t xml:space="preserve">Draw conclusions on the </w:t>
       </w:r>
       <w:r>
@@ -21777,7 +22613,6 @@
           <w:color w:val="FF0000"/>
           <w:szCs w:val="24"/>
         </w:rPr>
-        <w:lastRenderedPageBreak/>
         <w:t>Your supervisor can guide you on what is appropriate, but typically the very best projects have shown results derived using scientific method, that could be publishable with little or no work or show an exemplary empirically based evaluation of a software product. Those projects will also fairly and honestly assess the potential impact of the work socially or economically.</w:t>
       </w:r>
     </w:p>
@@ -21865,25 +22700,7 @@
           <w:color w:val="FF0000"/>
           <w:szCs w:val="24"/>
         </w:rPr>
-        <w:t xml:space="preserve">Appendices will not be marked but may be referred to by the assessor to aid their understanding. They are useful if there is something that helps in understanding earlier parts of the dissertation, but if included inline might break the flow or readability of the document. For example, there may be large tables of data, design documents, evidence of testing </w:t>
-      </w:r>
-      <w:proofErr w:type="spellStart"/>
-      <w:r>
-        <w:rPr>
-          <w:rFonts w:ascii="Times New Roman" w:hAnsi="Times New Roman"/>
-          <w:color w:val="FF0000"/>
-          <w:szCs w:val="24"/>
-        </w:rPr>
-        <w:t>etc</w:t>
-      </w:r>
-      <w:proofErr w:type="spellEnd"/>
-      <w:r>
-        <w:rPr>
-          <w:rFonts w:ascii="Times New Roman" w:hAnsi="Times New Roman"/>
-          <w:color w:val="FF0000"/>
-          <w:szCs w:val="24"/>
-        </w:rPr>
-        <w:t xml:space="preserve"> etc.</w:t>
+        <w:t>Appendices will not be marked but may be referred to by the assessor to aid their understanding. They are useful if there is something that helps in understanding earlier parts of the dissertation, but if included inline might break the flow or readability of the document. For example, there may be large tables of data, design documents, evidence of testing etc etc.</w:t>
       </w:r>
     </w:p>
     <w:p/>
@@ -21898,7 +22715,7 @@
 </file>
 
 <file path=word/numbering.xml><?xml version="1.0" encoding="utf-8"?>
-<w:numbering xmlns:wpc="http://schemas.microsoft.com/office/word/2010/wordprocessingCanvas" xmlns:cx="http://schemas.microsoft.com/office/drawing/2014/chartex" xmlns:cx1="http://schemas.microsoft.com/office/drawing/2015/9/8/chartex" xmlns:mc="http://schemas.openxmlformats.org/markup-compatibility/2006" xmlns:o="urn:schemas-microsoft-com:office:office" xmlns:r="http://schemas.openxmlformats.org/officeDocument/2006/relationships" xmlns:m="http://schemas.openxmlformats.org/officeDocument/2006/math" xmlns:v="urn:schemas-microsoft-com:vml" xmlns:wp14="http://schemas.microsoft.com/office/word/2010/wordprocessingDrawing" xmlns:wp="http://schemas.openxmlformats.org/drawingml/2006/wordprocessingDrawing" xmlns:w10="urn:schemas-microsoft-com:office:word" xmlns:w="http://schemas.openxmlformats.org/wordprocessingml/2006/main" xmlns:w14="http://schemas.microsoft.com/office/word/2010/wordml" xmlns:w15="http://schemas.microsoft.com/office/word/2012/wordml" xmlns:w16se="http://schemas.microsoft.com/office/word/2015/wordml/symex" xmlns:wpg="http://schemas.microsoft.com/office/word/2010/wordprocessingGroup" xmlns:wpi="http://schemas.microsoft.com/office/word/2010/wordprocessingInk" xmlns:wne="http://schemas.microsoft.com/office/word/2006/wordml" xmlns:wps="http://schemas.microsoft.com/office/word/2010/wordprocessingShape" mc:Ignorable="w14 w15 w16se wp14">
+<w:numbering xmlns:wpc="http://schemas.microsoft.com/office/word/2010/wordprocessingCanvas" xmlns:cx="http://schemas.microsoft.com/office/drawing/2014/chartex" xmlns:cx1="http://schemas.microsoft.com/office/drawing/2015/9/8/chartex" xmlns:cx2="http://schemas.microsoft.com/office/drawing/2015/10/21/chartex" xmlns:cx3="http://schemas.microsoft.com/office/drawing/2016/5/9/chartex" xmlns:cx4="http://schemas.microsoft.com/office/drawing/2016/5/10/chartex" xmlns:cx5="http://schemas.microsoft.com/office/drawing/2016/5/11/chartex" xmlns:cx6="http://schemas.microsoft.com/office/drawing/2016/5/12/chartex" xmlns:cx7="http://schemas.microsoft.com/office/drawing/2016/5/13/chartex" xmlns:cx8="http://schemas.microsoft.com/office/drawing/2016/5/14/chartex" xmlns:mc="http://schemas.openxmlformats.org/markup-compatibility/2006" xmlns:aink="http://schemas.microsoft.com/office/drawing/2016/ink" xmlns:am3d="http://schemas.microsoft.com/office/drawing/2017/model3d" xmlns:o="urn:schemas-microsoft-com:office:office" xmlns:r="http://schemas.openxmlformats.org/officeDocument/2006/relationships" xmlns:m="http://schemas.openxmlformats.org/officeDocument/2006/math" xmlns:v="urn:schemas-microsoft-com:vml" xmlns:wp14="http://schemas.microsoft.com/office/word/2010/wordprocessingDrawing" xmlns:wp="http://schemas.openxmlformats.org/drawingml/2006/wordprocessingDrawing" xmlns:w10="urn:schemas-microsoft-com:office:word" xmlns:w="http://schemas.openxmlformats.org/wordprocessingml/2006/main" xmlns:w14="http://schemas.microsoft.com/office/word/2010/wordml" xmlns:w15="http://schemas.microsoft.com/office/word/2012/wordml" xmlns:w16cex="http://schemas.microsoft.com/office/word/2018/wordml/cex" xmlns:w16cid="http://schemas.microsoft.com/office/word/2016/wordml/cid" xmlns:w16="http://schemas.microsoft.com/office/word/2018/wordml" xmlns:w16sdtdh="http://schemas.microsoft.com/office/word/2020/wordml/sdtdatahash" xmlns:w16se="http://schemas.microsoft.com/office/word/2015/wordml/symex" xmlns:wpg="http://schemas.microsoft.com/office/word/2010/wordprocessingGroup" xmlns:wpi="http://schemas.microsoft.com/office/word/2010/wordprocessingInk" xmlns:wne="http://schemas.microsoft.com/office/word/2006/wordml" xmlns:wps="http://schemas.microsoft.com/office/word/2010/wordprocessingShape" mc:Ignorable="w14 w15 w16se w16cid w16 w16cex w16sdtdh wp14">
   <w:abstractNum w:abstractNumId="0" w15:restartNumberingAfterBreak="0">
     <w:nsid w:val="069829D4"/>
     <w:multiLevelType w:val="hybridMultilevel"/>
@@ -22827,7 +23644,7 @@
 </file>
 
 <file path=word/styles.xml><?xml version="1.0" encoding="utf-8"?>
-<w:styles xmlns:mc="http://schemas.openxmlformats.org/markup-compatibility/2006" xmlns:r="http://schemas.openxmlformats.org/officeDocument/2006/relationships" xmlns:w="http://schemas.openxmlformats.org/wordprocessingml/2006/main" xmlns:w14="http://schemas.microsoft.com/office/word/2010/wordml" xmlns:w15="http://schemas.microsoft.com/office/word/2012/wordml" xmlns:w16se="http://schemas.microsoft.com/office/word/2015/wordml/symex" mc:Ignorable="w14 w15 w16se">
+<w:styles xmlns:mc="http://schemas.openxmlformats.org/markup-compatibility/2006" xmlns:r="http://schemas.openxmlformats.org/officeDocument/2006/relationships" xmlns:w="http://schemas.openxmlformats.org/wordprocessingml/2006/main" xmlns:w14="http://schemas.microsoft.com/office/word/2010/wordml" xmlns:w15="http://schemas.microsoft.com/office/word/2012/wordml" xmlns:w16cex="http://schemas.microsoft.com/office/word/2018/wordml/cex" xmlns:w16cid="http://schemas.microsoft.com/office/word/2016/wordml/cid" xmlns:w16="http://schemas.microsoft.com/office/word/2018/wordml" xmlns:w16sdtdh="http://schemas.microsoft.com/office/word/2020/wordml/sdtdatahash" xmlns:w16se="http://schemas.microsoft.com/office/word/2015/wordml/symex" mc:Ignorable="w14 w15 w16se w16cid w16 w16cex w16sdtdh">
   <w:docDefaults>
     <w:rPrDefault>
       <w:rPr>
@@ -22843,7 +23660,7 @@
       </w:pPr>
     </w:pPrDefault>
   </w:docDefaults>
-  <w:latentStyles w:defLockedState="0" w:defUIPriority="99" w:defSemiHidden="0" w:defUnhideWhenUsed="0" w:defQFormat="0" w:count="371">
+  <w:latentStyles w:defLockedState="0" w:defUIPriority="99" w:defSemiHidden="0" w:defUnhideWhenUsed="0" w:defQFormat="0" w:count="376">
     <w:lsdException w:name="Normal" w:uiPriority="0" w:qFormat="1"/>
     <w:lsdException w:name="heading 1" w:uiPriority="9" w:qFormat="1"/>
     <w:lsdException w:name="heading 2" w:semiHidden="1" w:uiPriority="9" w:unhideWhenUsed="1" w:qFormat="1"/>
@@ -22949,7 +23766,6 @@
     <w:lsdException w:name="HTML Sample" w:semiHidden="1" w:unhideWhenUsed="1"/>
     <w:lsdException w:name="HTML Typewriter" w:semiHidden="1" w:unhideWhenUsed="1"/>
     <w:lsdException w:name="HTML Variable" w:semiHidden="1" w:unhideWhenUsed="1"/>
-    <w:lsdException w:name="Normal Table" w:semiHidden="1" w:unhideWhenUsed="1"/>
     <w:lsdException w:name="annotation subject" w:semiHidden="1" w:unhideWhenUsed="1"/>
     <w:lsdException w:name="No List" w:semiHidden="1" w:unhideWhenUsed="1"/>
     <w:lsdException w:name="Outline List 1" w:semiHidden="1" w:unhideWhenUsed="1"/>
@@ -22992,11 +23808,8 @@
     <w:lsdException w:name="Table Contemporary" w:semiHidden="1" w:unhideWhenUsed="1"/>
     <w:lsdException w:name="Table Elegant" w:semiHidden="1" w:unhideWhenUsed="1"/>
     <w:lsdException w:name="Table Professional" w:semiHidden="1" w:unhideWhenUsed="1"/>
-    <w:lsdException w:name="Table Subtle 1" w:semiHidden="1" w:unhideWhenUsed="1"/>
     <w:lsdException w:name="Table Subtle 2" w:semiHidden="1" w:unhideWhenUsed="1"/>
     <w:lsdException w:name="Table Web 1" w:semiHidden="1" w:unhideWhenUsed="1"/>
-    <w:lsdException w:name="Table Web 2" w:semiHidden="1" w:unhideWhenUsed="1"/>
-    <w:lsdException w:name="Table Web 3" w:semiHidden="1" w:unhideWhenUsed="1"/>
     <w:lsdException w:name="Balloon Text" w:semiHidden="1" w:unhideWhenUsed="1"/>
     <w:lsdException w:name="Table Grid" w:uiPriority="39"/>
     <w:lsdException w:name="Table Theme" w:semiHidden="1" w:unhideWhenUsed="1"/>
@@ -23215,6 +24028,11 @@
     <w:lsdException w:name="List Table 5 Dark Accent 6" w:uiPriority="50"/>
     <w:lsdException w:name="List Table 6 Colorful Accent 6" w:uiPriority="51"/>
     <w:lsdException w:name="List Table 7 Colorful Accent 6" w:uiPriority="52"/>
+    <w:lsdException w:name="Mention" w:semiHidden="1" w:unhideWhenUsed="1"/>
+    <w:lsdException w:name="Smart Hyperlink" w:semiHidden="1" w:unhideWhenUsed="1"/>
+    <w:lsdException w:name="Hashtag" w:semiHidden="1" w:unhideWhenUsed="1"/>
+    <w:lsdException w:name="Unresolved Mention" w:semiHidden="1" w:unhideWhenUsed="1"/>
+    <w:lsdException w:name="Smart Link" w:semiHidden="1" w:unhideWhenUsed="1"/>
   </w:latentStyles>
   <w:style w:type="paragraph" w:default="1" w:styleId="Normal">
     <w:name w:val="Normal"/>
@@ -23255,6 +24073,7 @@
   <w:style w:type="character" w:default="1" w:styleId="DefaultParagraphFont">
     <w:name w:val="Default Paragraph Font"/>
     <w:uiPriority w:val="1"/>
+    <w:semiHidden/>
     <w:unhideWhenUsed/>
   </w:style>
   <w:style w:type="table" w:default="1" w:styleId="TableNormal">
@@ -23604,8 +24423,8 @@
       <w:szCs w:val="24"/>
     </w:rPr>
   </w:style>
-  <w:style w:type="character" w:customStyle="1" w:styleId="UnresolvedMention">
-    <w:name w:val="Unresolved Mention"/>
+  <w:style w:type="character" w:customStyle="1" w:styleId="UnresolvedMention1">
+    <w:name w:val="Unresolved Mention1"/>
     <w:basedOn w:val="DefaultParagraphFont"/>
     <w:uiPriority w:val="99"/>
     <w:semiHidden/>
@@ -23997,12 +24816,16 @@
 </file>
 
 <file path=customXml/item2.xml><?xml version="1.0" encoding="utf-8"?>
+<b:Sources xmlns:b="http://schemas.openxmlformats.org/officeDocument/2006/bibliography" xmlns="http://schemas.openxmlformats.org/officeDocument/2006/bibliography" SelectedStyle="\APASixthEditionOfficeOnline.xsl" StyleName="APA" Version="6"/>
+</file>
+
+<file path=customXml/item3.xml><?xml version="1.0" encoding="utf-8"?>
 <p:properties xmlns:p="http://schemas.microsoft.com/office/2006/metadata/properties" xmlns:xsi="http://www.w3.org/2001/XMLSchema-instance" xmlns:pc="http://schemas.microsoft.com/office/infopath/2007/PartnerControls">
   <documentManagement/>
 </p:properties>
 </file>
 
-<file path=customXml/item3.xml><?xml version="1.0" encoding="utf-8"?>
+<file path=customXml/item4.xml><?xml version="1.0" encoding="utf-8"?>
 <ct:contentTypeSchema xmlns:ct="http://schemas.microsoft.com/office/2006/metadata/contentType" xmlns:ma="http://schemas.microsoft.com/office/2006/metadata/properties/metaAttributes" ct:_="" ma:_="" ma:contentTypeName="Document" ma:contentTypeID="0x0101002CE514E8D13A1943ABA86304EDAE8A22" ma:contentTypeVersion="13" ma:contentTypeDescription="Create a new document." ma:contentTypeScope="" ma:versionID="e09d0776f006742a6d57d186a16e96c4">
   <xsd:schema xmlns:xsd="http://www.w3.org/2001/XMLSchema" xmlns:xs="http://www.w3.org/2001/XMLSchema" xmlns:p="http://schemas.microsoft.com/office/2006/metadata/properties" xmlns:ns3="956bd82e-d7ff-4e61-a1c0-3d827ad97f64" xmlns:ns4="d042909f-e856-4b86-a450-36da4c9d2385" targetNamespace="http://schemas.microsoft.com/office/2006/metadata/properties" ma:root="true" ma:fieldsID="29936435426028ad97c245c311c22e1d" ns3:_="" ns4:_="">
     <xsd:import namespace="956bd82e-d7ff-4e61-a1c0-3d827ad97f64"/>
@@ -24225,10 +25048,6 @@
 </ct:contentTypeSchema>
 </file>
 
-<file path=customXml/item4.xml><?xml version="1.0" encoding="utf-8"?>
-<b:Sources xmlns:b="http://schemas.openxmlformats.org/officeDocument/2006/bibliography" xmlns="http://schemas.openxmlformats.org/officeDocument/2006/bibliography" SelectedStyle="\APASixthEditionOfficeOnline.xsl" StyleName="APA" Version="6"/>
-</file>
-
 <file path=customXml/itemProps1.xml><?xml version="1.0" encoding="utf-8"?>
 <ds:datastoreItem xmlns:ds="http://schemas.openxmlformats.org/officeDocument/2006/customXml" ds:itemID="{55CD2F3F-46C7-45A2-BE2F-A92EE6782B46}">
   <ds:schemaRefs>
@@ -24238,6 +25057,14 @@
 </file>
 
 <file path=customXml/itemProps2.xml><?xml version="1.0" encoding="utf-8"?>
+<ds:datastoreItem xmlns:ds="http://schemas.openxmlformats.org/officeDocument/2006/customXml" ds:itemID="{882F0CAA-D459-4DE1-A600-D808CF5F6AD4}">
+  <ds:schemaRefs>
+    <ds:schemaRef ds:uri="http://schemas.openxmlformats.org/officeDocument/2006/bibliography"/>
+  </ds:schemaRefs>
+</ds:datastoreItem>
+</file>
+
+<file path=customXml/itemProps3.xml><?xml version="1.0" encoding="utf-8"?>
 <ds:datastoreItem xmlns:ds="http://schemas.openxmlformats.org/officeDocument/2006/customXml" ds:itemID="{086EFDA2-461E-41D0-A804-05017E54BEE8}">
   <ds:schemaRefs>
     <ds:schemaRef ds:uri="http://schemas.microsoft.com/office/2006/metadata/properties"/>
@@ -24246,7 +25073,7 @@
 </ds:datastoreItem>
 </file>
 
-<file path=customXml/itemProps3.xml><?xml version="1.0" encoding="utf-8"?>
+<file path=customXml/itemProps4.xml><?xml version="1.0" encoding="utf-8"?>
 <ds:datastoreItem xmlns:ds="http://schemas.openxmlformats.org/officeDocument/2006/customXml" ds:itemID="{3A793D84-C6D0-4A11-9AA7-179A8A3F5BD8}">
   <ds:schemaRefs>
     <ds:schemaRef ds:uri="http://schemas.microsoft.com/office/2006/metadata/contentType"/>
@@ -24263,12 +25090,4 @@
     <ds:schemaRef ds:uri="http://schemas.microsoft.com/internal/obd"/>
   </ds:schemaRefs>
 </ds:datastoreItem>
-</file>
-
-<file path=customXml/itemProps4.xml><?xml version="1.0" encoding="utf-8"?>
-<ds:datastoreItem xmlns:ds="http://schemas.openxmlformats.org/officeDocument/2006/customXml" ds:itemID="{882F0CAA-D459-4DE1-A600-D808CF5F6AD4}">
-  <ds:schemaRefs>
-    <ds:schemaRef ds:uri="http://schemas.openxmlformats.org/officeDocument/2006/bibliography"/>
-  </ds:schemaRefs>
-</ds:datastoreItem>
 </file>
</xml_diff>

<commit_message>
Commenting on methods, fixing tests
</commit_message>
<xml_diff>
--- a/resources/documents/Liam_Reid_Dissertation.docx
+++ b/resources/documents/Liam_Reid_Dissertation.docx
@@ -20844,24 +20844,17 @@
     </w:p>
     <w:p>
       <w:pPr>
-        <w:pStyle w:val="CSC3002MainHeading"/>
-        <w:numPr>
-          <w:ilvl w:val="0"/>
-          <w:numId w:val="0"/>
-        </w:numPr>
-        <w:ind w:left="390" w:hanging="390"/>
         <w:jc w:val="center"/>
       </w:pPr>
       <w:r>
         <w:rPr>
           <w:noProof/>
-          <w:lang w:eastAsia="en-GB"/>
         </w:rPr>
         <w:drawing>
-          <wp:inline distT="0" distB="0" distL="0" distR="0" wp14:anchorId="535BB0A7" wp14:editId="0BD9AC13">
-            <wp:extent cx="4057650" cy="3826196"/>
-            <wp:effectExtent l="0" t="0" r="0" b="3175"/>
-            <wp:docPr id="6" name="Picture 6"/>
+          <wp:inline distT="0" distB="0" distL="0" distR="0" wp14:anchorId="63FFB21C" wp14:editId="330B7362">
+            <wp:extent cx="3520440" cy="463870"/>
+            <wp:effectExtent l="0" t="0" r="3810" b="0"/>
+            <wp:docPr id="10" name="Picture 10" descr="Text&#10;&#10;Description automatically generated"/>
             <wp:cNvGraphicFramePr>
               <a:graphicFrameLocks xmlns:a="http://schemas.openxmlformats.org/drawingml/2006/main" noChangeAspect="1"/>
             </wp:cNvGraphicFramePr>
@@ -20869,7 +20862,7 @@
               <a:graphicData uri="http://schemas.openxmlformats.org/drawingml/2006/picture">
                 <pic:pic xmlns:pic="http://schemas.openxmlformats.org/drawingml/2006/picture">
                   <pic:nvPicPr>
-                    <pic:cNvPr id="1" name=""/>
+                    <pic:cNvPr id="10" name="Picture 10" descr="Text&#10;&#10;Description automatically generated"/>
                     <pic:cNvPicPr/>
                   </pic:nvPicPr>
                   <pic:blipFill>
@@ -20881,7 +20874,7 @@
                   <pic:spPr>
                     <a:xfrm>
                       <a:off x="0" y="0"/>
-                      <a:ext cx="4073363" cy="3841012"/>
+                      <a:ext cx="3558132" cy="468836"/>
                     </a:xfrm>
                     <a:prstGeom prst="rect">
                       <a:avLst/>
@@ -20896,6 +20889,57 @@
     </w:p>
     <w:p>
       <w:pPr>
+        <w:pStyle w:val="CSC3002MainHeading"/>
+        <w:numPr>
+          <w:ilvl w:val="0"/>
+          <w:numId w:val="0"/>
+        </w:numPr>
+        <w:ind w:left="390" w:hanging="390"/>
+        <w:jc w:val="center"/>
+      </w:pPr>
+      <w:r>
+        <w:rPr>
+          <w:noProof/>
+        </w:rPr>
+        <w:drawing>
+          <wp:inline distT="0" distB="0" distL="0" distR="0" wp14:anchorId="6236A5D0" wp14:editId="4E7F075F">
+            <wp:extent cx="4593231" cy="4396740"/>
+            <wp:effectExtent l="0" t="0" r="0" b="3810"/>
+            <wp:docPr id="5" name="Picture 5" descr="Text&#10;&#10;Description automatically generated"/>
+            <wp:cNvGraphicFramePr>
+              <a:graphicFrameLocks xmlns:a="http://schemas.openxmlformats.org/drawingml/2006/main" noChangeAspect="1"/>
+            </wp:cNvGraphicFramePr>
+            <a:graphic xmlns:a="http://schemas.openxmlformats.org/drawingml/2006/main">
+              <a:graphicData uri="http://schemas.openxmlformats.org/drawingml/2006/picture">
+                <pic:pic xmlns:pic="http://schemas.openxmlformats.org/drawingml/2006/picture">
+                  <pic:nvPicPr>
+                    <pic:cNvPr id="5" name="Picture 5" descr="Text&#10;&#10;Description automatically generated"/>
+                    <pic:cNvPicPr/>
+                  </pic:nvPicPr>
+                  <pic:blipFill>
+                    <a:blip r:embed="rId108"/>
+                    <a:stretch>
+                      <a:fillRect/>
+                    </a:stretch>
+                  </pic:blipFill>
+                  <pic:spPr>
+                    <a:xfrm>
+                      <a:off x="0" y="0"/>
+                      <a:ext cx="4598632" cy="4401910"/>
+                    </a:xfrm>
+                    <a:prstGeom prst="rect">
+                      <a:avLst/>
+                    </a:prstGeom>
+                  </pic:spPr>
+                </pic:pic>
+              </a:graphicData>
+            </a:graphic>
+          </wp:inline>
+        </w:drawing>
+      </w:r>
+    </w:p>
+    <w:p>
+      <w:pPr>
         <w:jc w:val="center"/>
       </w:pPr>
       <w:r>
@@ -20952,7 +20996,7 @@
         <w:tab/>
         <w:t xml:space="preserve">Gitlab Docs. (n.d.) CI/CD Concepts [Online]. Available: </w:t>
       </w:r>
-      <w:hyperlink r:id="rId108" w:anchor="continuous-integration" w:history="1">
+      <w:hyperlink r:id="rId109" w:anchor="continuous-integration" w:history="1">
         <w:r>
           <w:rPr>
             <w:rStyle w:val="Hyperlink"/>
@@ -21029,7 +21073,7 @@
       <w:r>
         <w:t xml:space="preserve">: </w:t>
       </w:r>
-      <w:hyperlink r:id="rId109" w:history="1">
+      <w:hyperlink r:id="rId110" w:history="1">
         <w:r>
           <w:rPr>
             <w:rStyle w:val="Hyperlink"/>
@@ -21070,7 +21114,7 @@
       <w:r>
         <w:t xml:space="preserve"> Available: </w:t>
       </w:r>
-      <w:hyperlink r:id="rId110" w:history="1">
+      <w:hyperlink r:id="rId111" w:history="1">
         <w:r>
           <w:rPr>
             <w:rStyle w:val="Hyperlink"/>
@@ -21424,7 +21468,7 @@
                     <pic:cNvPicPr/>
                   </pic:nvPicPr>
                   <pic:blipFill>
-                    <a:blip r:embed="rId111"/>
+                    <a:blip r:embed="rId112"/>
                     <a:stretch>
                       <a:fillRect/>
                     </a:stretch>
@@ -21671,7 +21715,7 @@
                     <pic:cNvPicPr/>
                   </pic:nvPicPr>
                   <pic:blipFill>
-                    <a:blip r:embed="rId112"/>
+                    <a:blip r:embed="rId113"/>
                     <a:stretch>
                       <a:fillRect/>
                     </a:stretch>
@@ -21736,7 +21780,7 @@
                     <pic:cNvPicPr/>
                   </pic:nvPicPr>
                   <pic:blipFill rotWithShape="1">
-                    <a:blip r:embed="rId113"/>
+                    <a:blip r:embed="rId114"/>
                     <a:srcRect r="13608"/>
                     <a:stretch/>
                   </pic:blipFill>
@@ -22089,7 +22133,7 @@
         </w:rPr>
         <w:t xml:space="preserve"> [Online]. Available: </w:t>
       </w:r>
-      <w:hyperlink r:id="rId114" w:history="1">
+      <w:hyperlink r:id="rId115" w:history="1">
         <w:r>
           <w:rPr>
             <w:rStyle w:val="Hyperlink"/>
@@ -22133,7 +22177,7 @@
         </w:rPr>
         <w:t xml:space="preserve"> [Online]. Available: </w:t>
       </w:r>
-      <w:hyperlink r:id="rId115" w:history="1">
+      <w:hyperlink r:id="rId116" w:history="1">
         <w:r>
           <w:rPr>
             <w:rStyle w:val="Hyperlink"/>
@@ -22177,7 +22221,7 @@
         </w:rPr>
         <w:t xml:space="preserve"> [Online]. Available: </w:t>
       </w:r>
-      <w:hyperlink r:id="rId116" w:history="1">
+      <w:hyperlink r:id="rId117" w:history="1">
         <w:r>
           <w:rPr>
             <w:rStyle w:val="Hyperlink"/>
@@ -22219,7 +22263,7 @@
         </w:rPr>
         <w:t xml:space="preserve"> Available: </w:t>
       </w:r>
-      <w:hyperlink r:id="rId117" w:history="1">
+      <w:hyperlink r:id="rId118" w:history="1">
         <w:r>
           <w:rPr>
             <w:rStyle w:val="Hyperlink"/>
@@ -22253,7 +22297,7 @@
       <w:r>
         <w:t xml:space="preserve"> 1. Available: </w:t>
       </w:r>
-      <w:hyperlink r:id="rId118" w:history="1">
+      <w:hyperlink r:id="rId119" w:history="1">
         <w:r>
           <w:rPr>
             <w:rStyle w:val="Hyperlink"/>
@@ -22296,7 +22340,7 @@
       <w:r>
         <w:t xml:space="preserve">[Online] Available: </w:t>
       </w:r>
-      <w:hyperlink r:id="rId119" w:history="1">
+      <w:hyperlink r:id="rId120" w:history="1">
         <w:r>
           <w:rPr>
             <w:rStyle w:val="Hyperlink"/>
@@ -22346,7 +22390,7 @@
         </w:rPr>
         <w:t xml:space="preserve"> [Online]. Available: </w:t>
       </w:r>
-      <w:hyperlink r:id="rId120" w:history="1">
+      <w:hyperlink r:id="rId121" w:history="1">
         <w:r>
           <w:rPr>
             <w:rStyle w:val="Hyperlink"/>
@@ -22605,7 +22649,7 @@
                     <pic:cNvPicPr/>
                   </pic:nvPicPr>
                   <pic:blipFill rotWithShape="1">
-                    <a:blip r:embed="rId121"/>
+                    <a:blip r:embed="rId122"/>
                     <a:srcRect t="9039" b="1653"/>
                     <a:stretch/>
                   </pic:blipFill>
@@ -23008,7 +23052,7 @@
         </w:rPr>
         <w:t xml:space="preserve">Dengue and Severe Dengue [Online]. Available: </w:t>
       </w:r>
-      <w:hyperlink r:id="rId122" w:history="1">
+      <w:hyperlink r:id="rId123" w:history="1">
         <w:r>
           <w:rPr>
             <w:rStyle w:val="Hyperlink"/>
@@ -23056,7 +23100,7 @@
         </w:rPr>
         <w:t xml:space="preserve"> Algorithm. [Online]. Available: </w:t>
       </w:r>
-      <w:hyperlink r:id="rId123" w:history="1">
+      <w:hyperlink r:id="rId124" w:history="1">
         <w:r>
           <w:rPr>
             <w:rStyle w:val="Hyperlink"/>
@@ -25794,7 +25838,7 @@
                           <pic:cNvPicPr/>
                         </pic:nvPicPr>
                         <pic:blipFill>
-                          <a:blip r:embed="rId124"/>
+                          <a:blip r:embed="rId125"/>
                           <a:stretch>
                             <a:fillRect/>
                           </a:stretch>
@@ -25848,7 +25892,7 @@
                           <pic:cNvPicPr/>
                         </pic:nvPicPr>
                         <pic:blipFill>
-                          <a:blip r:embed="rId125"/>
+                          <a:blip r:embed="rId126"/>
                           <a:stretch>
                             <a:fillRect/>
                           </a:stretch>
@@ -25992,7 +26036,7 @@
                           <pic:cNvPicPr/>
                         </pic:nvPicPr>
                         <pic:blipFill>
-                          <a:blip r:embed="rId126"/>
+                          <a:blip r:embed="rId127"/>
                           <a:stretch>
                             <a:fillRect/>
                           </a:stretch>
@@ -26046,7 +26090,7 @@
                           <pic:cNvPicPr/>
                         </pic:nvPicPr>
                         <pic:blipFill>
-                          <a:blip r:embed="rId127"/>
+                          <a:blip r:embed="rId128"/>
                           <a:stretch>
                             <a:fillRect/>
                           </a:stretch>
@@ -26202,7 +26246,7 @@
                           <pic:cNvPicPr/>
                         </pic:nvPicPr>
                         <pic:blipFill>
-                          <a:blip r:embed="rId128"/>
+                          <a:blip r:embed="rId129"/>
                           <a:stretch>
                             <a:fillRect/>
                           </a:stretch>
@@ -26256,7 +26300,7 @@
                           <pic:cNvPicPr/>
                         </pic:nvPicPr>
                         <pic:blipFill>
-                          <a:blip r:embed="rId129"/>
+                          <a:blip r:embed="rId130"/>
                           <a:stretch>
                             <a:fillRect/>
                           </a:stretch>
@@ -26400,7 +26444,7 @@
                           <pic:cNvPicPr/>
                         </pic:nvPicPr>
                         <pic:blipFill>
-                          <a:blip r:embed="rId130"/>
+                          <a:blip r:embed="rId131"/>
                           <a:stretch>
                             <a:fillRect/>
                           </a:stretch>
@@ -26454,7 +26498,7 @@
                           <pic:cNvPicPr/>
                         </pic:nvPicPr>
                         <pic:blipFill>
-                          <a:blip r:embed="rId131"/>
+                          <a:blip r:embed="rId132"/>
                           <a:stretch>
                             <a:fillRect/>
                           </a:stretch>
@@ -26594,7 +26638,7 @@
                     <pic:cNvPicPr/>
                   </pic:nvPicPr>
                   <pic:blipFill>
-                    <a:blip r:embed="rId132"/>
+                    <a:blip r:embed="rId133"/>
                     <a:stretch>
                       <a:fillRect/>
                     </a:stretch>
@@ -31321,7 +31365,7 @@
                           <pic:cNvPicPr/>
                         </pic:nvPicPr>
                         <pic:blipFill>
-                          <a:blip r:embed="rId133"/>
+                          <a:blip r:embed="rId134"/>
                           <a:stretch>
                             <a:fillRect/>
                           </a:stretch>
@@ -31381,7 +31425,7 @@
                           <pic:cNvPicPr/>
                         </pic:nvPicPr>
                         <pic:blipFill>
-                          <a:blip r:embed="rId134"/>
+                          <a:blip r:embed="rId135"/>
                           <a:stretch>
                             <a:fillRect/>
                           </a:stretch>
@@ -31528,7 +31572,7 @@
                           <pic:cNvPicPr/>
                         </pic:nvPicPr>
                         <pic:blipFill>
-                          <a:blip r:embed="rId135"/>
+                          <a:blip r:embed="rId136"/>
                           <a:stretch>
                             <a:fillRect/>
                           </a:stretch>
@@ -31590,7 +31634,7 @@
                           <pic:cNvPicPr/>
                         </pic:nvPicPr>
                         <pic:blipFill>
-                          <a:blip r:embed="rId136"/>
+                          <a:blip r:embed="rId137"/>
                           <a:stretch>
                             <a:fillRect/>
                           </a:stretch>
@@ -31737,7 +31781,7 @@
                           <pic:cNvPicPr/>
                         </pic:nvPicPr>
                         <pic:blipFill>
-                          <a:blip r:embed="rId137"/>
+                          <a:blip r:embed="rId138"/>
                           <a:stretch>
                             <a:fillRect/>
                           </a:stretch>
@@ -31799,7 +31843,7 @@
                           <pic:cNvPicPr/>
                         </pic:nvPicPr>
                         <pic:blipFill>
-                          <a:blip r:embed="rId138"/>
+                          <a:blip r:embed="rId139"/>
                           <a:stretch>
                             <a:fillRect/>
                           </a:stretch>
@@ -31961,7 +32005,7 @@
                           <pic:cNvPicPr/>
                         </pic:nvPicPr>
                         <pic:blipFill>
-                          <a:blip r:embed="rId139"/>
+                          <a:blip r:embed="rId140"/>
                           <a:stretch>
                             <a:fillRect/>
                           </a:stretch>
@@ -32021,7 +32065,7 @@
                           <pic:cNvPicPr/>
                         </pic:nvPicPr>
                         <pic:blipFill>
-                          <a:blip r:embed="rId140"/>
+                          <a:blip r:embed="rId141"/>
                           <a:stretch>
                             <a:fillRect/>
                           </a:stretch>
@@ -32176,7 +32220,7 @@
                           <pic:cNvPicPr/>
                         </pic:nvPicPr>
                         <pic:blipFill>
-                          <a:blip r:embed="rId141"/>
+                          <a:blip r:embed="rId142"/>
                           <a:stretch>
                             <a:fillRect/>
                           </a:stretch>
@@ -32237,7 +32281,7 @@
                           <pic:cNvPicPr/>
                         </pic:nvPicPr>
                         <pic:blipFill>
-                          <a:blip r:embed="rId142"/>
+                          <a:blip r:embed="rId143"/>
                           <a:stretch>
                             <a:fillRect/>
                           </a:stretch>
@@ -32392,7 +32436,7 @@
                           <pic:cNvPicPr/>
                         </pic:nvPicPr>
                         <pic:blipFill>
-                          <a:blip r:embed="rId143"/>
+                          <a:blip r:embed="rId144"/>
                           <a:stretch>
                             <a:fillRect/>
                           </a:stretch>
@@ -32453,7 +32497,7 @@
                           <pic:cNvPicPr/>
                         </pic:nvPicPr>
                         <pic:blipFill>
-                          <a:blip r:embed="rId144"/>
+                          <a:blip r:embed="rId145"/>
                           <a:stretch>
                             <a:fillRect/>
                           </a:stretch>
@@ -32614,7 +32658,7 @@
                           </pic:cNvPicPr>
                         </pic:nvPicPr>
                         <pic:blipFill>
-                          <a:blip r:embed="rId145" cstate="print">
+                          <a:blip r:embed="rId146" cstate="print">
                             <a:extLst>
                               <a:ext uri="{28A0092B-C50C-407E-A947-70E740481C1C}">
                                 <a14:useLocalDpi xmlns:a14="http://schemas.microsoft.com/office/drawing/2010/main" val="0"/>
@@ -32684,7 +32728,7 @@
                           </pic:cNvPicPr>
                         </pic:nvPicPr>
                         <pic:blipFill>
-                          <a:blip r:embed="rId146" cstate="print">
+                          <a:blip r:embed="rId147" cstate="print">
                             <a:extLst>
                               <a:ext uri="{28A0092B-C50C-407E-A947-70E740481C1C}">
                                 <a14:useLocalDpi xmlns:a14="http://schemas.microsoft.com/office/drawing/2010/main" val="0"/>
@@ -32841,7 +32885,7 @@
                           </pic:cNvPicPr>
                         </pic:nvPicPr>
                         <pic:blipFill>
-                          <a:blip r:embed="rId147" cstate="print">
+                          <a:blip r:embed="rId148" cstate="print">
                             <a:extLst>
                               <a:ext uri="{28A0092B-C50C-407E-A947-70E740481C1C}">
                                 <a14:useLocalDpi xmlns:a14="http://schemas.microsoft.com/office/drawing/2010/main" val="0"/>
@@ -32913,7 +32957,7 @@
                           </pic:cNvPicPr>
                         </pic:nvPicPr>
                         <pic:blipFill>
-                          <a:blip r:embed="rId148" cstate="print">
+                          <a:blip r:embed="rId149" cstate="print">
                             <a:extLst>
                               <a:ext uri="{28A0092B-C50C-407E-A947-70E740481C1C}">
                                 <a14:useLocalDpi xmlns:a14="http://schemas.microsoft.com/office/drawing/2010/main" val="0"/>
@@ -33070,7 +33114,7 @@
                           </pic:cNvPicPr>
                         </pic:nvPicPr>
                         <pic:blipFill>
-                          <a:blip r:embed="rId149" cstate="print">
+                          <a:blip r:embed="rId150" cstate="print">
                             <a:extLst>
                               <a:ext uri="{28A0092B-C50C-407E-A947-70E740481C1C}">
                                 <a14:useLocalDpi xmlns:a14="http://schemas.microsoft.com/office/drawing/2010/main" val="0"/>
@@ -33142,7 +33186,7 @@
                           </pic:cNvPicPr>
                         </pic:nvPicPr>
                         <pic:blipFill>
-                          <a:blip r:embed="rId150" cstate="print">
+                          <a:blip r:embed="rId151" cstate="print">
                             <a:extLst>
                               <a:ext uri="{28A0092B-C50C-407E-A947-70E740481C1C}">
                                 <a14:useLocalDpi xmlns:a14="http://schemas.microsoft.com/office/drawing/2010/main" val="0"/>
@@ -33327,7 +33371,7 @@
                           </pic:cNvPicPr>
                         </pic:nvPicPr>
                         <pic:blipFill>
-                          <a:blip r:embed="rId151" cstate="print">
+                          <a:blip r:embed="rId152" cstate="print">
                             <a:extLst>
                               <a:ext uri="{28A0092B-C50C-407E-A947-70E740481C1C}">
                                 <a14:useLocalDpi xmlns:a14="http://schemas.microsoft.com/office/drawing/2010/main" val="0"/>
@@ -33397,7 +33441,7 @@
                           </pic:cNvPicPr>
                         </pic:nvPicPr>
                         <pic:blipFill>
-                          <a:blip r:embed="rId152" cstate="print">
+                          <a:blip r:embed="rId153" cstate="print">
                             <a:extLst>
                               <a:ext uri="{28A0092B-C50C-407E-A947-70E740481C1C}">
                                 <a14:useLocalDpi xmlns:a14="http://schemas.microsoft.com/office/drawing/2010/main" val="0"/>
@@ -33563,7 +33607,7 @@
                           </pic:cNvPicPr>
                         </pic:nvPicPr>
                         <pic:blipFill>
-                          <a:blip r:embed="rId153" cstate="print">
+                          <a:blip r:embed="rId154" cstate="print">
                             <a:extLst>
                               <a:ext uri="{28A0092B-C50C-407E-A947-70E740481C1C}">
                                 <a14:useLocalDpi xmlns:a14="http://schemas.microsoft.com/office/drawing/2010/main" val="0"/>
@@ -33635,7 +33679,7 @@
                           </pic:cNvPicPr>
                         </pic:nvPicPr>
                         <pic:blipFill>
-                          <a:blip r:embed="rId154" cstate="print">
+                          <a:blip r:embed="rId155" cstate="print">
                             <a:extLst>
                               <a:ext uri="{28A0092B-C50C-407E-A947-70E740481C1C}">
                                 <a14:useLocalDpi xmlns:a14="http://schemas.microsoft.com/office/drawing/2010/main" val="0"/>
@@ -33801,7 +33845,7 @@
                           </pic:cNvPicPr>
                         </pic:nvPicPr>
                         <pic:blipFill>
-                          <a:blip r:embed="rId155" cstate="print">
+                          <a:blip r:embed="rId156" cstate="print">
                             <a:extLst>
                               <a:ext uri="{28A0092B-C50C-407E-A947-70E740481C1C}">
                                 <a14:useLocalDpi xmlns:a14="http://schemas.microsoft.com/office/drawing/2010/main" val="0"/>
@@ -33873,7 +33917,7 @@
                           </pic:cNvPicPr>
                         </pic:nvPicPr>
                         <pic:blipFill>
-                          <a:blip r:embed="rId156" cstate="print">
+                          <a:blip r:embed="rId157" cstate="print">
                             <a:extLst>
                               <a:ext uri="{28A0092B-C50C-407E-A947-70E740481C1C}">
                                 <a14:useLocalDpi xmlns:a14="http://schemas.microsoft.com/office/drawing/2010/main" val="0"/>

</xml_diff>